<commit_message>
Fri Dec 12 06:02:51 UTC 2008  Sumant Tambe  <sutambe@nospam>
git-svn-id: file:///project/Git-Conversion/CoSMIC/trunk@1885 93964bc7-a711-0410-b8d6-de67a5477bd1
</commit_message>
<xml_diff>
--- a/CoSMIC/Utils/LEESA/LEESA.docx
+++ b/CoSMIC/Utils/LEESA/LEESA.docx
@@ -1459,7 +1459,19 @@
         <w:rPr>
           <w:rFonts w:ascii="Times New Roman" w:hAnsi="Times New Roman"/>
         </w:rPr>
-        <w:t>Obtain GReAT_setup.exe from</w:t>
+        <w:t xml:space="preserve">Obtain </w:t>
+      </w:r>
+      <w:r>
+        <w:rPr>
+          <w:rFonts w:ascii="Times New Roman" w:hAnsi="Times New Roman"/>
+        </w:rPr>
+        <w:t>Udm_</w:t>
+      </w:r>
+      <w:r>
+        <w:rPr>
+          <w:rFonts w:ascii="Times New Roman" w:hAnsi="Times New Roman"/>
+        </w:rPr>
+        <w:t>setup.exe from</w:t>
       </w:r>
       <w:r>
         <w:rPr>
@@ -1511,7 +1523,28 @@
             <w:rStyle w:val="Hyperlink"/>
             <w:rFonts w:ascii="Times New Roman" w:hAnsi="Times New Roman"/>
           </w:rPr>
-          <w:t>http://www.dre.vanderbilt.edu/~sutambe/files/LEESA/GReAT_setup.exe</w:t>
+          <w:t>http://www.dre.vanderbilt.edu/~s</w:t>
+        </w:r>
+        <w:r>
+          <w:rPr>
+            <w:rStyle w:val="Hyperlink"/>
+            <w:rFonts w:ascii="Times New Roman" w:hAnsi="Times New Roman"/>
+          </w:rPr>
+          <w:t>u</w:t>
+        </w:r>
+        <w:r>
+          <w:rPr>
+            <w:rStyle w:val="Hyperlink"/>
+            <w:rFonts w:ascii="Times New Roman" w:hAnsi="Times New Roman"/>
+          </w:rPr>
+          <w:t>tambe/files/LEESA/</w:t>
+        </w:r>
+        <w:r>
+          <w:rPr>
+            <w:rStyle w:val="Hyperlink"/>
+            <w:rFonts w:ascii="Times New Roman" w:hAnsi="Times New Roman"/>
+          </w:rPr>
+          <w:t>Udm_setup.exe</w:t>
         </w:r>
         <w:r>
           <w:rPr>
@@ -1552,87 +1585,27 @@
         <w:rPr>
           <w:rFonts w:ascii="Times New Roman" w:hAnsi="Times New Roman"/>
         </w:rPr>
-        <w:t xml:space="preserve">Uninstall existing UDM, </w:t>
+        <w:t>Uninstall existing UDM on your machine.</w:t>
+      </w:r>
+      <w:r>
+        <w:rPr>
+          <w:rFonts w:ascii="Times New Roman" w:hAnsi="Times New Roman"/>
+        </w:rPr>
+        <w:t xml:space="preserve"> </w:t>
       </w:r>
       <w:proofErr w:type="spellStart"/>
       <w:r>
         <w:rPr>
           <w:rFonts w:ascii="Times New Roman" w:hAnsi="Times New Roman"/>
         </w:rPr>
-        <w:t>GReAT</w:t>
+        <w:t>Goto</w:t>
       </w:r>
       <w:proofErr w:type="spellEnd"/>
       <w:r>
         <w:rPr>
           <w:rFonts w:ascii="Times New Roman" w:hAnsi="Times New Roman"/>
         </w:rPr>
-        <w:t xml:space="preserve"> on your machine.</w:t>
-      </w:r>
-      <w:r>
-        <w:rPr>
-          <w:rFonts w:ascii="Times New Roman" w:hAnsi="Times New Roman"/>
-        </w:rPr>
-        <w:t xml:space="preserve"> </w:t>
-      </w:r>
-      <w:proofErr w:type="spellStart"/>
-      <w:r>
-        <w:rPr>
-          <w:rFonts w:ascii="Times New Roman" w:hAnsi="Times New Roman"/>
-        </w:rPr>
-        <w:t>Goto</w:t>
-      </w:r>
-      <w:proofErr w:type="spellEnd"/>
-      <w:r>
-        <w:rPr>
-          <w:rFonts w:ascii="Times New Roman" w:hAnsi="Times New Roman"/>
-        </w:rPr>
-        <w:t xml:space="preserve"> Control Panel-&gt;Add/Remove Programs. Remove UDM and </w:t>
-      </w:r>
-      <w:proofErr w:type="spellStart"/>
-      <w:r>
-        <w:rPr>
-          <w:rFonts w:ascii="Times New Roman" w:hAnsi="Times New Roman"/>
-        </w:rPr>
-        <w:t>GReAT</w:t>
-      </w:r>
-      <w:proofErr w:type="spellEnd"/>
-      <w:r>
-        <w:rPr>
-          <w:rFonts w:ascii="Times New Roman" w:hAnsi="Times New Roman"/>
-        </w:rPr>
-        <w:t>.</w:t>
-      </w:r>
-    </w:p>
-    <w:p>
-      <w:pPr>
-        <w:numPr>
-          <w:ilvl w:val="1"/>
-          <w:numId w:val="3"/>
-        </w:numPr>
-        <w:spacing w:line="240" w:lineRule="auto"/>
-        <w:rPr>
-          <w:rFonts w:ascii="Times New Roman" w:hAnsi="Times New Roman"/>
-        </w:rPr>
-      </w:pPr>
-      <w:r>
-        <w:rPr>
-          <w:rFonts w:ascii="Times New Roman" w:hAnsi="Times New Roman"/>
-        </w:rPr>
-        <w:t xml:space="preserve">Run it and install </w:t>
-      </w:r>
-      <w:proofErr w:type="spellStart"/>
-      <w:r>
-        <w:rPr>
-          <w:rFonts w:ascii="Times New Roman" w:hAnsi="Times New Roman"/>
-        </w:rPr>
-        <w:t>GReAT</w:t>
-      </w:r>
-      <w:proofErr w:type="spellEnd"/>
-      <w:r>
-        <w:rPr>
-          <w:rFonts w:ascii="Times New Roman" w:hAnsi="Times New Roman"/>
-        </w:rPr>
-        <w:t xml:space="preserve"> and UDM (the installer will install both)</w:t>
+        <w:t xml:space="preserve"> Control Panel-&gt;Add/Remove Programs. Remove UDM</w:t>
       </w:r>
     </w:p>
     <w:p>
@@ -1651,7 +1624,34 @@
         <w:rPr>
           <w:rFonts w:ascii="Times New Roman" w:hAnsi="Times New Roman"/>
         </w:rPr>
-        <w:t xml:space="preserve">Install subversion client (SVN) from </w:t>
+        <w:t>Run it and install UDM</w:t>
+      </w:r>
+    </w:p>
+    <w:p>
+      <w:pPr>
+        <w:numPr>
+          <w:ilvl w:val="1"/>
+          <w:numId w:val="3"/>
+        </w:numPr>
+        <w:autoSpaceDE w:val="0"/>
+        <w:spacing w:line="240" w:lineRule="auto"/>
+        <w:rPr>
+          <w:rFonts w:ascii="Times New Roman" w:hAnsi="Times New Roman"/>
+        </w:rPr>
+      </w:pPr>
+      <w:r>
+        <w:rPr>
+          <w:rFonts w:ascii="Times New Roman" w:hAnsi="Times New Roman"/>
+        </w:rPr>
+        <w:t>Install subversion client (SVN) from</w:t>
+      </w:r>
+      <w:r>
+        <w:rPr>
+          <w:rFonts w:ascii="ZWAdobeF" w:hAnsi="ZWAdobeF" w:cs="ZWAdobeF"/>
+          <w:sz w:val="2"/>
+          <w:szCs w:val="2"/>
+        </w:rPr>
+        <w:t xml:space="preserve"> </w:t>
       </w:r>
       <w:r>
         <w:rPr>
@@ -1680,7 +1680,7 @@
         </w:r>
         <w:r>
           <w:rPr>
-            <w:rFonts w:ascii="ZWAdobeF" w:hAnsi="ZWAdobeF" w:cs="ZWAdobeF"/>
+            <w:rFonts w:ascii="Times New Roman" w:hAnsi="Times New Roman" w:cs="ZWAdobeF"/>
             <w:sz w:val="2"/>
             <w:szCs w:val="2"/>
           </w:rPr>
@@ -1691,7 +1691,18 @@
             <w:rStyle w:val="Hyperlink"/>
             <w:rFonts w:ascii="Times New Roman" w:hAnsi="Times New Roman"/>
           </w:rPr>
-          <w:t>http://www.sliksvn.com/en/download</w:t>
+          <w:t>http://www.sliksvn.com/en/downloa</w:t>
+        </w:r>
+        <w:r>
+          <w:rPr>
+            <w:rStyle w:val="Hyperlink"/>
+            <w:rFonts w:ascii="ZWAdobeF" w:hAnsi="ZWAdobeF" w:cs="ZWAdobeF"/>
+            <w:color w:val="auto"/>
+            <w:sz w:val="2"/>
+            <w:szCs w:val="2"/>
+            <w:u w:val="none"/>
+          </w:rPr>
+          <w:t>d</w:t>
         </w:r>
         <w:r>
           <w:rPr>
@@ -1726,7 +1737,7 @@
       </w:r>
       <w:r>
         <w:rPr>
-          <w:rFonts w:ascii="ZWAdobeF" w:hAnsi="ZWAdobeF" w:cs="ZWAdobeF"/>
+          <w:rFonts w:ascii="Times New Roman" w:hAnsi="Times New Roman" w:cs="ZWAdobeF"/>
           <w:sz w:val="2"/>
           <w:szCs w:val="2"/>
         </w:rPr>
@@ -1736,13 +1747,7 @@
         <w:rPr>
           <w:rFonts w:ascii="Times New Roman" w:hAnsi="Times New Roman"/>
         </w:rPr>
-        <w:t xml:space="preserve"> </w:t>
-      </w:r>
-      <w:r>
-        <w:rPr>
-          <w:rFonts w:ascii="Times New Roman" w:hAnsi="Times New Roman"/>
-        </w:rPr>
-        <w:t>Tortoise SVN is fine.</w:t>
+        <w:t xml:space="preserve"> Tortoise SVN is fine.</w:t>
       </w:r>
     </w:p>
     <w:p>
@@ -10792,7 +10797,6 @@
   <w:style w:type="character" w:default="1" w:styleId="DefaultParagraphFont">
     <w:name w:val="Default Paragraph Font"/>
     <w:uiPriority w:val="1"/>
-    <w:semiHidden/>
     <w:unhideWhenUsed/>
   </w:style>
   <w:style w:type="table" w:default="1" w:styleId="TableNormal">

</xml_diff>

<commit_message>
Wed Apr  1 04:23:03 UTC 2009  Sumant Tambe  <sutambe@nospam>
git-svn-id: file:///project/Git-Conversion/CoSMIC/trunk@1904 93964bc7-a711-0410-b8d6-de67a5477bd1
</commit_message>
<xml_diff>
--- a/CoSMIC/Utils/LEESA/LEESA.docx
+++ b/CoSMIC/Utils/LEESA/LEESA.docx
@@ -249,7 +249,35 @@
           <w:rFonts w:ascii="Times New Roman" w:hAnsi="Times New Roman"/>
           <w:sz w:val="18"/>
         </w:rPr>
-        <w:t xml:space="preserve"> updated Oct. 15, 2008)</w:t>
+        <w:t xml:space="preserve"> updated </w:t>
+      </w:r>
+      <w:r>
+        <w:rPr>
+          <w:rFonts w:ascii="Times New Roman" w:hAnsi="Times New Roman"/>
+          <w:sz w:val="18"/>
+        </w:rPr>
+        <w:t>Mar</w:t>
+      </w:r>
+      <w:r>
+        <w:rPr>
+          <w:rFonts w:ascii="Times New Roman" w:hAnsi="Times New Roman"/>
+          <w:sz w:val="18"/>
+        </w:rPr>
+        <w:t xml:space="preserve">. </w:t>
+      </w:r>
+      <w:r>
+        <w:rPr>
+          <w:rFonts w:ascii="Times New Roman" w:hAnsi="Times New Roman"/>
+          <w:sz w:val="18"/>
+        </w:rPr>
+        <w:t>23, 2009</w:t>
+      </w:r>
+      <w:r>
+        <w:rPr>
+          <w:rFonts w:ascii="Times New Roman" w:hAnsi="Times New Roman"/>
+          <w:sz w:val="18"/>
+        </w:rPr>
+        <w:t>)</w:t>
       </w:r>
     </w:p>
     <w:p>
@@ -283,177 +311,31 @@
         <w:rPr>
           <w:rFonts w:ascii="Times New Roman" w:hAnsi="Times New Roman"/>
         </w:rPr>
-        <w:t xml:space="preserve">LEESA is about a radically new way of writing C++ </w:t>
-      </w:r>
-      <w:r>
-        <w:rPr>
-          <w:rFonts w:ascii="ZWAdobeF" w:hAnsi="ZWAdobeF" w:cs="ZWAdobeF"/>
-          <w:sz w:val="2"/>
-          <w:szCs w:val="2"/>
-        </w:rPr>
-        <w:t>H</w:t>
-      </w:r>
-      <w:r>
-        <w:rPr>
-          <w:rFonts w:ascii="ZWAdobeF" w:hAnsi="ZWAdobeF" w:cs="ZWAdobeF"/>
-          <w:sz w:val="2"/>
-          <w:szCs w:val="2"/>
-        </w:rPr>
-        <w:t>H</w:t>
-      </w:r>
-      <w:hyperlink r:id="rId7" w:history="1">
-        <w:r>
-          <w:rPr>
-            <w:rFonts w:ascii="ZWAdobeF" w:hAnsi="ZWAdobeF" w:cs="ZWAdobeF"/>
-            <w:sz w:val="2"/>
-            <w:szCs w:val="2"/>
-          </w:rPr>
-          <w:t>U</w:t>
-        </w:r>
-        <w:r>
-          <w:rPr>
-            <w:rFonts w:ascii="ZWAdobeF" w:hAnsi="ZWAdobeF" w:cs="ZWAdobeF"/>
-            <w:sz w:val="2"/>
-            <w:szCs w:val="2"/>
-          </w:rPr>
-          <w:t>U</w:t>
-        </w:r>
-        <w:r>
-          <w:rPr>
-            <w:rStyle w:val="Hyperlink"/>
-            <w:rFonts w:ascii="Times New Roman" w:hAnsi="Times New Roman"/>
-          </w:rPr>
-          <w:t>UDM</w:t>
-        </w:r>
-        <w:r>
-          <w:rPr>
-            <w:rStyle w:val="Hyperlink"/>
-            <w:rFonts w:ascii="ZWAdobeF" w:hAnsi="ZWAdobeF" w:cs="ZWAdobeF"/>
-            <w:color w:val="auto"/>
-            <w:sz w:val="2"/>
-            <w:szCs w:val="2"/>
-            <w:u w:val="none"/>
-          </w:rPr>
-          <w:t>U</w:t>
-        </w:r>
-        <w:r>
-          <w:rPr>
-            <w:rStyle w:val="Hyperlink"/>
-            <w:rFonts w:ascii="ZWAdobeF" w:hAnsi="ZWAdobeF" w:cs="ZWAdobeF"/>
-            <w:color w:val="auto"/>
-            <w:sz w:val="2"/>
-            <w:szCs w:val="2"/>
-            <w:u w:val="none"/>
-          </w:rPr>
-          <w:t>U</w:t>
-        </w:r>
-      </w:hyperlink>
-      <w:r>
-        <w:rPr>
-          <w:rFonts w:ascii="ZWAdobeF" w:hAnsi="ZWAdobeF" w:cs="ZWAdobeF"/>
-          <w:sz w:val="2"/>
-          <w:szCs w:val="2"/>
-        </w:rPr>
-        <w:t>H</w:t>
-      </w:r>
-      <w:r>
-        <w:rPr>
-          <w:rFonts w:ascii="ZWAdobeF" w:hAnsi="ZWAdobeF" w:cs="ZWAdobeF"/>
-          <w:sz w:val="2"/>
-          <w:szCs w:val="2"/>
-        </w:rPr>
-        <w:t>H</w:t>
-      </w:r>
-      <w:r>
-        <w:rPr>
-          <w:rFonts w:ascii="Times New Roman" w:hAnsi="Times New Roman"/>
-        </w:rPr>
-        <w:t xml:space="preserve"> (Universal Data Model) based </w:t>
-      </w:r>
-      <w:r>
-        <w:rPr>
-          <w:rFonts w:ascii="ZWAdobeF" w:hAnsi="ZWAdobeF" w:cs="ZWAdobeF"/>
-          <w:sz w:val="2"/>
-          <w:szCs w:val="2"/>
-        </w:rPr>
-        <w:t>H</w:t>
-      </w:r>
-      <w:r>
-        <w:rPr>
-          <w:rFonts w:ascii="ZWAdobeF" w:hAnsi="ZWAdobeF" w:cs="ZWAdobeF"/>
-          <w:sz w:val="2"/>
-          <w:szCs w:val="2"/>
-        </w:rPr>
-        <w:t>H</w:t>
-      </w:r>
-      <w:hyperlink r:id="rId8" w:history="1">
-        <w:r>
-          <w:rPr>
-            <w:rFonts w:ascii="ZWAdobeF" w:hAnsi="ZWAdobeF" w:cs="ZWAdobeF"/>
-            <w:sz w:val="2"/>
-            <w:szCs w:val="2"/>
-          </w:rPr>
-          <w:t>U</w:t>
-        </w:r>
-        <w:r>
-          <w:rPr>
-            <w:rFonts w:ascii="ZWAdobeF" w:hAnsi="ZWAdobeF" w:cs="ZWAdobeF"/>
-            <w:sz w:val="2"/>
-            <w:szCs w:val="2"/>
-          </w:rPr>
-          <w:t>U</w:t>
-        </w:r>
-        <w:r>
-          <w:rPr>
-            <w:rStyle w:val="Hyperlink"/>
-            <w:rFonts w:ascii="Times New Roman" w:hAnsi="Times New Roman"/>
-          </w:rPr>
-          <w:t>GME</w:t>
-        </w:r>
-        <w:r>
-          <w:rPr>
-            <w:rStyle w:val="Hyperlink"/>
-            <w:rFonts w:ascii="ZWAdobeF" w:hAnsi="ZWAdobeF" w:cs="ZWAdobeF"/>
-            <w:color w:val="auto"/>
-            <w:sz w:val="2"/>
-            <w:szCs w:val="2"/>
-            <w:u w:val="none"/>
-          </w:rPr>
-          <w:t>U</w:t>
-        </w:r>
-        <w:r>
-          <w:rPr>
-            <w:rStyle w:val="Hyperlink"/>
-            <w:rFonts w:ascii="ZWAdobeF" w:hAnsi="ZWAdobeF" w:cs="ZWAdobeF"/>
-            <w:color w:val="auto"/>
-            <w:sz w:val="2"/>
-            <w:szCs w:val="2"/>
-            <w:u w:val="none"/>
-          </w:rPr>
-          <w:t>U</w:t>
-        </w:r>
-      </w:hyperlink>
-      <w:r>
-        <w:rPr>
-          <w:rFonts w:ascii="ZWAdobeF" w:hAnsi="ZWAdobeF" w:cs="ZWAdobeF"/>
-          <w:sz w:val="2"/>
-          <w:szCs w:val="2"/>
-        </w:rPr>
-        <w:t>H</w:t>
-      </w:r>
-      <w:r>
-        <w:rPr>
-          <w:rFonts w:ascii="ZWAdobeF" w:hAnsi="ZWAdobeF" w:cs="ZWAdobeF"/>
-          <w:sz w:val="2"/>
-          <w:szCs w:val="2"/>
-        </w:rPr>
-        <w:t>H</w:t>
-      </w:r>
-      <w:r>
-        <w:rPr>
-          <w:rFonts w:ascii="Times New Roman" w:hAnsi="Times New Roman"/>
-        </w:rPr>
-        <w:t xml:space="preserve"> interpreters. </w:t>
+        <w:t xml:space="preserve">LEESA is </w:t>
+      </w:r>
+      <w:r>
+        <w:rPr>
+          <w:rFonts w:ascii="Times New Roman" w:hAnsi="Times New Roman"/>
+        </w:rPr>
+        <w:t xml:space="preserve">a new way of writing </w:t>
+      </w:r>
+      <w:r>
+        <w:rPr>
+          <w:rFonts w:ascii="Times New Roman" w:hAnsi="Times New Roman"/>
+        </w:rPr>
+        <w:t xml:space="preserve">traversals over typed object structures, such as </w:t>
+      </w:r>
+      <w:r>
+        <w:rPr>
+          <w:rFonts w:ascii="Times New Roman" w:hAnsi="Times New Roman"/>
+        </w:rPr>
+        <w:t>models and</w:t>
+      </w:r>
+      <w:r>
+        <w:rPr>
+          <w:rFonts w:ascii="Times New Roman" w:hAnsi="Times New Roman"/>
+        </w:rPr>
+        <w:t xml:space="preserve"> XML documents. </w:t>
       </w:r>
       <w:r>
         <w:rPr>
@@ -529,32 +411,51 @@
         <w:rPr>
           <w:rFonts w:ascii="Times New Roman" w:hAnsi="Times New Roman"/>
         </w:rPr>
-        <w:t>that provides a succinct and expressive notation for writing object structure traversal. It decouples traversal from visitation actions and improves visitor reusability. By virtue of being declarative (partially), LEESA significantly reduces the development cost of programs operating on complex object structures (</w:t>
+        <w:t xml:space="preserve">that provides a succinct and expressive notation for writing object structure traversal. It decouples traversal from visitation actions and improves visitor reusability. </w:t>
+      </w:r>
+      <w:r>
+        <w:rPr>
+          <w:rFonts w:ascii="Times New Roman" w:hAnsi="Times New Roman"/>
+        </w:rPr>
+        <w:t xml:space="preserve">It provides a C++ templates based combinatory style to write traversals in a </w:t>
       </w:r>
       <w:r>
         <w:rPr>
           <w:rFonts w:ascii="Times New Roman" w:hAnsi="Times New Roman"/>
           <w:i/>
         </w:rPr>
+        <w:t>strategic programming</w:t>
+      </w:r>
+      <w:r>
+        <w:rPr>
+          <w:rFonts w:ascii="Times New Roman" w:hAnsi="Times New Roman"/>
+        </w:rPr>
+        <w:t xml:space="preserve"> style. </w:t>
+      </w:r>
+      <w:r>
+        <w:rPr>
+          <w:rFonts w:ascii="Times New Roman" w:hAnsi="Times New Roman"/>
+        </w:rPr>
+        <w:t>LEESA significantly reduces the development cost of programs operating on complex object structures (</w:t>
+      </w:r>
+      <w:r>
+        <w:rPr>
+          <w:rFonts w:ascii="Times New Roman" w:hAnsi="Times New Roman"/>
+          <w:i/>
+        </w:rPr>
         <w:t>e.g.,</w:t>
       </w:r>
       <w:r>
         <w:rPr>
           <w:rFonts w:ascii="Times New Roman" w:hAnsi="Times New Roman"/>
         </w:rPr>
-        <w:t xml:space="preserve"> domain-specific modeling language (DSML) interpreters) compared to the traditional techniques. LEESA is embedded in C++ using sophisticated generic programming techniques (</w:t>
-      </w:r>
-      <w:r>
-        <w:rPr>
-          <w:rFonts w:ascii="Times New Roman" w:hAnsi="Times New Roman"/>
-        </w:rPr>
-        <w:t>Expression Templates</w:t>
-      </w:r>
-      <w:r>
-        <w:rPr>
-          <w:rFonts w:ascii="Times New Roman" w:hAnsi="Times New Roman"/>
-        </w:rPr>
-        <w:t>)</w:t>
+        <w:t xml:space="preserve"> domain-specific modeling language (DSML) interpreters) compared to the traditional techniques. LEESA is embedded in C++ using sophisticated generic programming techniques</w:t>
+      </w:r>
+      <w:r>
+        <w:rPr>
+          <w:rFonts w:ascii="Times New Roman" w:hAnsi="Times New Roman"/>
+        </w:rPr>
+        <w:t>.</w:t>
       </w:r>
     </w:p>
     <w:p>
@@ -596,10 +497,66 @@
         <w:jc w:val="both"/>
       </w:pPr>
       <w:r>
-        <w:rPr>
-          <w:rFonts w:ascii="Times New Roman" w:hAnsi="Times New Roman"/>
-        </w:rPr>
-        <w:t>A research paper on LEESA titled</w:t>
+        <w:t>A research paper on LEESA titled, “</w:t>
+      </w:r>
+      <w:hyperlink r:id="rId7" w:history="1">
+        <w:r>
+          <w:rPr>
+            <w:rStyle w:val="Hyperlink"/>
+          </w:rPr>
+          <w:t xml:space="preserve">LEESA: Embedding Strategic and </w:t>
+        </w:r>
+        <w:proofErr w:type="spellStart"/>
+        <w:r>
+          <w:rPr>
+            <w:rStyle w:val="Hyperlink"/>
+          </w:rPr>
+          <w:t>XPath</w:t>
+        </w:r>
+        <w:proofErr w:type="spellEnd"/>
+        <w:r>
+          <w:rPr>
+            <w:rStyle w:val="Hyperlink"/>
+          </w:rPr>
+          <w:t>-like Object Structure Traversals in C++</w:t>
+        </w:r>
+      </w:hyperlink>
+      <w:r>
+        <w:t xml:space="preserve">” has been published in the </w:t>
+      </w:r>
+      <w:r>
+        <w:t>IFIP Working Conference on Domain Sp</w:t>
+      </w:r>
+      <w:r>
+        <w:t>ecific Languages (DSL WC), 2009, Oxford UK.</w:t>
+      </w:r>
+    </w:p>
+    <w:p>
+      <w:pPr>
+        <w:numPr>
+          <w:ilvl w:val="0"/>
+          <w:numId w:val="2"/>
+        </w:numPr>
+        <w:autoSpaceDE w:val="0"/>
+        <w:jc w:val="both"/>
+      </w:pPr>
+      <w:r>
+        <w:rPr>
+          <w:rFonts w:ascii="Times New Roman" w:hAnsi="Times New Roman"/>
+        </w:rPr>
+        <w:t>A</w:t>
+      </w:r>
+      <w:r>
+        <w:rPr>
+          <w:rFonts w:ascii="Times New Roman" w:hAnsi="Times New Roman"/>
+        </w:rPr>
+        <w:t xml:space="preserve"> previous, shorter </w:t>
+      </w:r>
+      <w:r>
+        <w:rPr>
+          <w:rFonts w:ascii="Times New Roman" w:hAnsi="Times New Roman"/>
+        </w:rPr>
+        <w:t>research paper on LEESA titled</w:t>
       </w:r>
       <w:r>
         <w:rPr>
@@ -630,7 +587,7 @@
         </w:rPr>
         <w:t>H</w:t>
       </w:r>
-      <w:hyperlink r:id="rId9" w:history="1">
+      <w:hyperlink r:id="rId8" w:history="1">
         <w:r>
           <w:rPr>
             <w:rFonts w:ascii="ZWAdobeF" w:hAnsi="ZWAdobeF" w:cs="ZWAdobeF"/>
@@ -732,7 +689,7 @@
         </w:rPr>
         <w:t>H</w:t>
       </w:r>
-      <w:hyperlink r:id="rId10" w:history="1">
+      <w:hyperlink r:id="rId9" w:history="1">
         <w:r>
           <w:rPr>
             <w:rFonts w:ascii="ZWAdobeF" w:hAnsi="ZWAdobeF" w:cs="ZWAdobeF"/>
@@ -797,104 +754,19 @@
       <w:r>
         <w:t>), GPCE 2008, Nashville, Tennessee, October 22, 2008.</w:t>
       </w:r>
-    </w:p>
-    <w:p>
-      <w:pPr>
-        <w:numPr>
-          <w:ilvl w:val="0"/>
-          <w:numId w:val="2"/>
-        </w:numPr>
-        <w:autoSpaceDE w:val="0"/>
-        <w:jc w:val="both"/>
-      </w:pPr>
-      <w:r>
-        <w:t xml:space="preserve">Presentation slides for this paper are available </w:t>
-      </w:r>
-      <w:proofErr w:type="spellStart"/>
-      <w:r>
-        <w:rPr>
-          <w:rFonts w:ascii="ZWAdobeF" w:hAnsi="ZWAdobeF" w:cs="ZWAdobeF"/>
-          <w:sz w:val="2"/>
-          <w:szCs w:val="2"/>
-        </w:rPr>
-        <w:t>H</w:t>
-      </w:r>
-      <w:r>
-        <w:rPr>
-          <w:rFonts w:ascii="ZWAdobeF" w:hAnsi="ZWAdobeF" w:cs="ZWAdobeF"/>
-          <w:sz w:val="2"/>
-          <w:szCs w:val="2"/>
-        </w:rPr>
-        <w:t>H</w:t>
-      </w:r>
-      <w:hyperlink r:id="rId11" w:history="1">
-        <w:r>
-          <w:rPr>
-            <w:rFonts w:ascii="ZWAdobeF" w:hAnsi="ZWAdobeF" w:cs="ZWAdobeF"/>
-            <w:sz w:val="2"/>
-            <w:szCs w:val="2"/>
-          </w:rPr>
-          <w:t>U</w:t>
-        </w:r>
-        <w:r>
-          <w:rPr>
-            <w:rFonts w:ascii="ZWAdobeF" w:hAnsi="ZWAdobeF" w:cs="ZWAdobeF"/>
-            <w:sz w:val="2"/>
-            <w:szCs w:val="2"/>
-          </w:rPr>
-          <w:t>U</w:t>
-        </w:r>
+      <w:r>
+        <w:t xml:space="preserve"> (</w:t>
+      </w:r>
+      <w:hyperlink r:id="rId10" w:history="1">
         <w:r>
           <w:rPr>
             <w:rStyle w:val="Hyperlink"/>
           </w:rPr>
-          <w:t>here</w:t>
-        </w:r>
-        <w:r>
-          <w:rPr>
-            <w:rStyle w:val="Hyperlink"/>
-            <w:rFonts w:ascii="ZWAdobeF" w:hAnsi="ZWAdobeF" w:cs="ZWAdobeF"/>
-            <w:color w:val="auto"/>
-            <w:sz w:val="2"/>
-            <w:szCs w:val="2"/>
-            <w:u w:val="none"/>
-          </w:rPr>
-          <w:t>U</w:t>
-        </w:r>
-        <w:r>
-          <w:rPr>
-            <w:rStyle w:val="Hyperlink"/>
-            <w:rFonts w:ascii="ZWAdobeF" w:hAnsi="ZWAdobeF" w:cs="ZWAdobeF"/>
-            <w:color w:val="auto"/>
-            <w:sz w:val="2"/>
-            <w:szCs w:val="2"/>
-            <w:u w:val="none"/>
-          </w:rPr>
-          <w:t>U</w:t>
+          <w:t>slides</w:t>
         </w:r>
       </w:hyperlink>
       <w:r>
-        <w:rPr>
-          <w:rFonts w:ascii="ZWAdobeF" w:hAnsi="ZWAdobeF" w:cs="ZWAdobeF"/>
-          <w:sz w:val="2"/>
-          <w:szCs w:val="2"/>
-        </w:rPr>
-        <w:t>H</w:t>
-      </w:r>
-      <w:r>
-        <w:rPr>
-          <w:rFonts w:ascii="ZWAdobeF" w:hAnsi="ZWAdobeF" w:cs="ZWAdobeF"/>
-          <w:sz w:val="2"/>
-          <w:szCs w:val="2"/>
-        </w:rPr>
-        <w:t>H</w:t>
-      </w:r>
-      <w:proofErr w:type="spellEnd"/>
-      <w:r>
-        <w:t>.</w:t>
-      </w:r>
-      <w:r>
-        <w:t xml:space="preserve"> </w:t>
+        <w:t>)</w:t>
       </w:r>
     </w:p>
     <w:p>
@@ -1095,6 +967,7 @@
         <w:rPr>
           <w:rFonts w:ascii="Times New Roman" w:hAnsi="Times New Roman"/>
         </w:rPr>
+        <w:lastRenderedPageBreak/>
         <w:t>Latest UDM (Universal Data Model)</w:t>
       </w:r>
       <w:r>
@@ -1152,7 +1025,7 @@
         </w:rPr>
         <w:t>H</w:t>
       </w:r>
-      <w:hyperlink r:id="rId12" w:history="1">
+      <w:hyperlink r:id="rId11" w:history="1">
         <w:r>
           <w:rPr>
             <w:rFonts w:ascii="ZWAdobeF" w:hAnsi="ZWAdobeF" w:cs="ZWAdobeF"/>
@@ -1239,7 +1112,6 @@
         <w:rPr>
           <w:rFonts w:ascii="Times New Roman" w:hAnsi="Times New Roman"/>
         </w:rPr>
-        <w:lastRenderedPageBreak/>
         <w:t xml:space="preserve">Boost C++ Library 1.35 or </w:t>
       </w:r>
       <w:r>
@@ -1271,7 +1143,7 @@
         </w:rPr>
         <w:t>H</w:t>
       </w:r>
-      <w:hyperlink r:id="rId13" w:history="1">
+      <w:hyperlink r:id="rId12" w:history="1">
         <w:r>
           <w:rPr>
             <w:rFonts w:ascii="ZWAdobeF" w:hAnsi="ZWAdobeF" w:cs="ZWAdobeF"/>
@@ -1501,7 +1373,7 @@
         </w:rPr>
         <w:t>H</w:t>
       </w:r>
-      <w:hyperlink r:id="rId14" w:history="1">
+      <w:hyperlink r:id="rId13" w:history="1">
         <w:r>
           <w:rPr>
             <w:rFonts w:ascii="ZWAdobeF" w:hAnsi="ZWAdobeF" w:cs="ZWAdobeF"/>
@@ -1523,21 +1395,7 @@
             <w:rStyle w:val="Hyperlink"/>
             <w:rFonts w:ascii="Times New Roman" w:hAnsi="Times New Roman"/>
           </w:rPr>
-          <w:t>http://www.dre.vanderbilt.edu/~s</w:t>
-        </w:r>
-        <w:r>
-          <w:rPr>
-            <w:rStyle w:val="Hyperlink"/>
-            <w:rFonts w:ascii="Times New Roman" w:hAnsi="Times New Roman"/>
-          </w:rPr>
-          <w:t>u</w:t>
-        </w:r>
-        <w:r>
-          <w:rPr>
-            <w:rStyle w:val="Hyperlink"/>
-            <w:rFonts w:ascii="Times New Roman" w:hAnsi="Times New Roman"/>
-          </w:rPr>
-          <w:t>tambe/files/LEESA/</w:t>
+          <w:t>http://www.dre.vanderbilt.edu/~sutambe/files/LEESA/</w:t>
         </w:r>
         <w:r>
           <w:rPr>
@@ -1669,7 +1527,7 @@
         </w:rPr>
         <w:t>H</w:t>
       </w:r>
-      <w:hyperlink r:id="rId15" w:history="1">
+      <w:hyperlink r:id="rId14" w:history="1">
         <w:r>
           <w:rPr>
             <w:rFonts w:ascii="ZWAdobeF" w:hAnsi="ZWAdobeF" w:cs="ZWAdobeF"/>
@@ -2128,7 +1986,7 @@
         </w:rPr>
         <w:t>H</w:t>
       </w:r>
-      <w:hyperlink r:id="rId16" w:history="1">
+      <w:hyperlink r:id="rId15" w:history="1">
         <w:r>
           <w:rPr>
             <w:rFonts w:ascii="ZWAdobeF" w:hAnsi="ZWAdobeF" w:cs="ZWAdobeF"/>
@@ -2231,6 +2089,7 @@
         <w:rPr>
           <w:rFonts w:ascii="Times New Roman" w:hAnsi="Times New Roman"/>
         </w:rPr>
+        <w:lastRenderedPageBreak/>
         <w:t>Add C:\Libraries\boost_1_35_0\lib in "Library Files" drop down box</w:t>
       </w:r>
       <w:r>
@@ -2280,7 +2139,6 @@
           <w:sz w:val="32"/>
           <w:szCs w:val="32"/>
         </w:rPr>
-        <w:lastRenderedPageBreak/>
         <w:t>LEESA Language Documentation</w:t>
       </w:r>
     </w:p>
@@ -2414,7 +2272,7 @@
                     </w:rPr>
                     <w:t>H</w:t>
                   </w:r>
-                  <w:hyperlink r:id="rId17" w:history="1">
+                  <w:hyperlink r:id="rId16" w:history="1">
                     <w:r>
                       <w:rPr>
                         <w:rFonts w:ascii="ZWAdobeF" w:hAnsi="ZWAdobeF" w:cs="ZWAdobeF"/>
@@ -2558,7 +2416,7 @@
                     </pic:cNvPicPr>
                   </pic:nvPicPr>
                   <pic:blipFill>
-                    <a:blip r:embed="rId18"/>
+                    <a:blip r:embed="rId17"/>
                     <a:srcRect/>
                     <a:stretch>
                       <a:fillRect/>
@@ -3307,6 +3165,7 @@
         <w:rPr>
           <w:rFonts w:ascii="Times New Roman" w:hAnsi="Times New Roman"/>
         </w:rPr>
+        <w:lastRenderedPageBreak/>
         <w:t xml:space="preserve">E.g., </w:t>
       </w:r>
       <w:r>
@@ -3469,7 +3328,6 @@
           <w:sz w:val="32"/>
           <w:szCs w:val="32"/>
         </w:rPr>
-        <w:lastRenderedPageBreak/>
         <w:t>LEESA by examples</w:t>
       </w:r>
     </w:p>
@@ -4201,6 +4059,7 @@
           <w:rFonts w:ascii="Times New Roman" w:hAnsi="Times New Roman"/>
           <w:b/>
         </w:rPr>
+        <w:lastRenderedPageBreak/>
         <w:t xml:space="preserve">Combining strategies: </w:t>
       </w:r>
       <w:r>
@@ -4273,7 +4132,6 @@
           <w:rFonts w:ascii="Times New Roman" w:hAnsi="Times New Roman"/>
           <w:b/>
         </w:rPr>
-        <w:lastRenderedPageBreak/>
         <w:t>Traversing from child to parent:</w:t>
       </w:r>
       <w:r>
@@ -4932,6 +4790,7 @@
         <w:rPr>
           <w:rFonts w:ascii="Times New Roman" w:hAnsi="Times New Roman"/>
         </w:rPr>
+        <w:lastRenderedPageBreak/>
         <w:t xml:space="preserve">LEESA statements can be labeled before they are evaluated. LEESA uses </w:t>
       </w:r>
       <w:r>
@@ -5007,7 +4866,6 @@
           <w:szCs w:val="20"/>
           <w:highlight w:val="lightGray"/>
         </w:rPr>
-        <w:lastRenderedPageBreak/>
         <w:t>State state;</w:t>
       </w:r>
     </w:p>
@@ -5857,6 +5715,7 @@
           <w:rFonts w:ascii="Courier New" w:hAnsi="Courier New" w:cs="Courier New"/>
           <w:b/>
         </w:rPr>
+        <w:lastRenderedPageBreak/>
         <w:t xml:space="preserve">Sort  </w:t>
       </w:r>
       <w:r>
@@ -5917,7 +5776,6 @@
           <w:rFonts w:ascii="Courier New" w:hAnsi="Courier New" w:cs="Courier New"/>
           <w:b/>
         </w:rPr>
-        <w:lastRenderedPageBreak/>
         <w:t xml:space="preserve">Unique </w:t>
       </w:r>
       <w:r>
@@ -6647,6 +6505,7 @@
           <w:szCs w:val="20"/>
           <w:highlight w:val="lightGray"/>
         </w:rPr>
+        <w:lastRenderedPageBreak/>
         <w:t>StateMachine() &gt;&gt; State() &gt;&gt; cv &gt;&gt; cv &gt;&gt; cv;</w:t>
       </w:r>
     </w:p>
@@ -6681,14 +6540,7 @@
         <w:rPr>
           <w:rFonts w:ascii="Times New Roman" w:hAnsi="Times New Roman"/>
         </w:rPr>
-        <w:t xml:space="preserve"> Simply append “&gt;&gt;” and a visitor object after the desired kind name. Visitors can be used irrespective of the traversal strategy. Visitors make sense when combined with the depth-first strategy because, depth-first strategy guarantees that all the children </w:t>
-      </w:r>
-      <w:r>
-        <w:rPr>
-          <w:rFonts w:ascii="Times New Roman" w:hAnsi="Times New Roman"/>
-        </w:rPr>
-        <w:lastRenderedPageBreak/>
-        <w:t xml:space="preserve">will be traversed before moving on to the next element of the same kind. For example, </w:t>
+        <w:t xml:space="preserve"> Simply append “&gt;&gt;” and a visitor object after the desired kind name. Visitors can be used irrespective of the traversal strategy. Visitors make sense when combined with the depth-first strategy because, depth-first strategy guarantees that all the children will be traversed before moving on to the next element of the same kind. For example, </w:t>
       </w:r>
       <w:r>
         <w:rPr>
@@ -7571,6 +7423,7 @@
           <w:sz w:val="32"/>
           <w:szCs w:val="32"/>
         </w:rPr>
+        <w:lastRenderedPageBreak/>
         <w:t>Inside LEESA</w:t>
       </w:r>
     </w:p>
@@ -7709,14 +7562,7 @@
         <w:rPr>
           <w:rFonts w:ascii="Times New Roman" w:hAnsi="Times New Roman"/>
         </w:rPr>
-        <w:t xml:space="preserve"> </w:t>
-      </w:r>
-      <w:r>
-        <w:rPr>
-          <w:rFonts w:ascii="Times New Roman" w:hAnsi="Times New Roman"/>
-        </w:rPr>
-        <w:lastRenderedPageBreak/>
-        <w:t xml:space="preserve">in C++ is shown below. </w:t>
+        <w:t xml:space="preserve"> in C++ is shown below. </w:t>
       </w:r>
       <w:r>
         <w:rPr>
@@ -10797,6 +10643,7 @@
   <w:style w:type="character" w:default="1" w:styleId="DefaultParagraphFont">
     <w:name w:val="Default Paragraph Font"/>
     <w:uiPriority w:val="1"/>
+    <w:semiHidden/>
     <w:unhideWhenUsed/>
   </w:style>
   <w:style w:type="table" w:default="1" w:styleId="TableNormal">

</xml_diff>

<commit_message>
Fri Oct 16 05:29:45 UTC 2009  Sumant Tambe  <sutambe@nospam>
git-svn-id: file:///project/Git-Conversion/CoSMIC/trunk@2015 93964bc7-a711-0410-b8d6-de67a5477bd1
</commit_message>
<xml_diff>
--- a/CoSMIC/Utils/LEESA/LEESA.docx
+++ b/CoSMIC/Utils/LEESA/LEESA.docx
@@ -482,20 +482,87 @@
     </w:p>
     <w:p>
       <w:pPr>
-        <w:numPr>
-          <w:ilvl w:val="0"/>
-          <w:numId w:val="2"/>
-        </w:numPr>
         <w:autoSpaceDE w:val="0"/>
+        <w:ind w:left="720" w:hanging="720"/>
         <w:jc w:val="both"/>
-      </w:pPr>
-      <w:r>
+        <w:rPr>
+          <w:rFonts w:ascii="Times New Roman" w:hAnsi="Times New Roman"/>
+        </w:rPr>
+      </w:pPr>
+      <w:r>
+        <w:rPr>
+          <w:rFonts w:ascii="Times New Roman" w:hAnsi="Times New Roman"/>
+        </w:rPr>
+        <w:t xml:space="preserve"> </w:t>
+      </w:r>
+      <w:r>
+        <w:rPr>
+          <w:rFonts w:ascii="Times New Roman" w:hAnsi="Times New Roman"/>
+          <w:noProof/>
+        </w:rPr>
+        <w:drawing>
+          <wp:inline distT="0" distB="0" distL="0" distR="0">
+            <wp:extent cx="258510" cy="265967"/>
+            <wp:effectExtent l="19050" t="0" r="8190" b="0"/>
+            <wp:docPr id="12" name="Picture 4" descr="J:\Documents and Settings\Sumant\Desktop\pdf.jpg"/>
+            <wp:cNvGraphicFramePr>
+              <a:graphicFrameLocks xmlns:a="http://schemas.openxmlformats.org/drawingml/2006/main" noChangeAspect="1"/>
+            </wp:cNvGraphicFramePr>
+            <a:graphic xmlns:a="http://schemas.openxmlformats.org/drawingml/2006/main">
+              <a:graphicData uri="http://schemas.openxmlformats.org/drawingml/2006/picture">
+                <pic:pic xmlns:pic="http://schemas.openxmlformats.org/drawingml/2006/picture">
+                  <pic:nvPicPr>
+                    <pic:cNvPr id="0" name="Picture 4" descr="J:\Documents and Settings\Sumant\Desktop\pdf.jpg"/>
+                    <pic:cNvPicPr>
+                      <a:picLocks noChangeAspect="1" noChangeArrowheads="1"/>
+                    </pic:cNvPicPr>
+                  </pic:nvPicPr>
+                  <pic:blipFill>
+                    <a:blip r:embed="rId7" cstate="print"/>
+                    <a:srcRect/>
+                    <a:stretch>
+                      <a:fillRect/>
+                    </a:stretch>
+                  </pic:blipFill>
+                  <pic:spPr bwMode="auto">
+                    <a:xfrm>
+                      <a:off x="0" y="0"/>
+                      <a:ext cx="258510" cy="265967"/>
+                    </a:xfrm>
+                    <a:prstGeom prst="rect">
+                      <a:avLst/>
+                    </a:prstGeom>
+                    <a:noFill/>
+                    <a:ln w="9525">
+                      <a:noFill/>
+                      <a:miter lim="800000"/>
+                      <a:headEnd/>
+                      <a:tailEnd/>
+                    </a:ln>
+                  </pic:spPr>
+                </pic:pic>
+              </a:graphicData>
+            </a:graphic>
+          </wp:inline>
+        </w:drawing>
+      </w:r>
+      <w:r>
+        <w:rPr>
+          <w:rFonts w:ascii="Times New Roman" w:hAnsi="Times New Roman"/>
+        </w:rPr>
+        <w:tab/>
+      </w:r>
+      <w:r>
+        <w:rPr>
+          <w:rFonts w:ascii="Times New Roman" w:hAnsi="Times New Roman"/>
+        </w:rPr>
         <w:t>A research paper on LEESA titled, “</w:t>
       </w:r>
-      <w:hyperlink r:id="rId7" w:history="1">
+      <w:hyperlink r:id="rId8" w:history="1">
         <w:r>
           <w:rPr>
             <w:rStyle w:val="Hyperlink"/>
+            <w:rFonts w:ascii="Times New Roman" w:hAnsi="Times New Roman"/>
           </w:rPr>
           <w:t xml:space="preserve">LEESA: Embedding Strategic and </w:t>
         </w:r>
@@ -503,6 +570,7 @@
         <w:r>
           <w:rPr>
             <w:rStyle w:val="Hyperlink"/>
+            <w:rFonts w:ascii="Times New Roman" w:hAnsi="Times New Roman"/>
           </w:rPr>
           <w:t>XPath</w:t>
         </w:r>
@@ -510,255 +578,217 @@
         <w:r>
           <w:rPr>
             <w:rStyle w:val="Hyperlink"/>
+            <w:rFonts w:ascii="Times New Roman" w:hAnsi="Times New Roman"/>
           </w:rPr>
           <w:t>-like Object Structure Traversals in C++</w:t>
         </w:r>
       </w:hyperlink>
       <w:r>
-        <w:t xml:space="preserve">” has been published in the </w:t>
-      </w:r>
-      <w:r>
-        <w:t>IFIP Working Conference on Domain Sp</w:t>
-      </w:r>
-      <w:r>
-        <w:t>ecific Languages (DSL WC), 2009, Oxford UK.</w:t>
-      </w:r>
-    </w:p>
-    <w:p>
-      <w:pPr>
-        <w:numPr>
-          <w:ilvl w:val="0"/>
-          <w:numId w:val="2"/>
-        </w:numPr>
-        <w:autoSpaceDE w:val="0"/>
-        <w:jc w:val="both"/>
-      </w:pPr>
-      <w:r>
-        <w:rPr>
-          <w:rFonts w:ascii="Times New Roman" w:hAnsi="Times New Roman"/>
-        </w:rPr>
-        <w:t>A</w:t>
-      </w:r>
-      <w:r>
-        <w:rPr>
-          <w:rFonts w:ascii="Times New Roman" w:hAnsi="Times New Roman"/>
-        </w:rPr>
-        <w:t xml:space="preserve"> previous, shorter </w:t>
-      </w:r>
-      <w:r>
-        <w:rPr>
-          <w:rFonts w:ascii="Times New Roman" w:hAnsi="Times New Roman"/>
-        </w:rPr>
-        <w:t>research paper on LEESA titled</w:t>
-      </w:r>
-      <w:r>
-        <w:rPr>
-          <w:rFonts w:ascii="Times New Roman" w:hAnsi="Times New Roman"/>
-        </w:rPr>
-        <w:t>,</w:t>
-      </w:r>
-      <w:r>
-        <w:rPr>
-          <w:rFonts w:ascii="Times New Roman" w:hAnsi="Times New Roman"/>
-        </w:rPr>
-        <w:t xml:space="preserve"> “</w:t>
-      </w:r>
-      <w:proofErr w:type="spellStart"/>
-      <w:r>
-        <w:rPr>
-          <w:rFonts w:ascii="ZWAdobeF" w:hAnsi="ZWAdobeF" w:cs="ZWAdobeF"/>
-          <w:sz w:val="2"/>
-          <w:szCs w:val="2"/>
-        </w:rPr>
-        <w:t>H</w:t>
-      </w:r>
-      <w:r>
-        <w:rPr>
-          <w:rFonts w:ascii="ZWAdobeF" w:hAnsi="ZWAdobeF" w:cs="ZWAdobeF"/>
-          <w:sz w:val="2"/>
-          <w:szCs w:val="2"/>
-        </w:rPr>
-        <w:t>H</w:t>
-      </w:r>
-      <w:hyperlink r:id="rId8" w:history="1">
-        <w:r>
-          <w:rPr>
-            <w:rFonts w:ascii="ZWAdobeF" w:hAnsi="ZWAdobeF" w:cs="ZWAdobeF"/>
-            <w:sz w:val="2"/>
-            <w:szCs w:val="2"/>
-          </w:rPr>
-          <w:t>U</w:t>
-        </w:r>
-        <w:r>
-          <w:rPr>
-            <w:rFonts w:ascii="ZWAdobeF" w:hAnsi="ZWAdobeF" w:cs="ZWAdobeF"/>
-            <w:sz w:val="2"/>
-            <w:szCs w:val="2"/>
-          </w:rPr>
-          <w:t>U</w:t>
-        </w:r>
+        <w:rPr>
+          <w:rFonts w:ascii="Times New Roman" w:hAnsi="Times New Roman"/>
+        </w:rPr>
+        <w:t>” has been published in the IFIP Working Conference on Domain Specific Languages (</w:t>
+      </w:r>
+      <w:hyperlink r:id="rId9" w:history="1">
         <w:r>
           <w:rPr>
             <w:rStyle w:val="Hyperlink"/>
+            <w:rFonts w:ascii="Times New Roman" w:hAnsi="Times New Roman"/>
           </w:rPr>
-          <w:t>An</w:t>
+          <w:t>DSL WC</w:t>
         </w:r>
-        <w:proofErr w:type="spellEnd"/>
+      </w:hyperlink>
+      <w:r>
+        <w:rPr>
+          <w:rFonts w:ascii="Times New Roman" w:hAnsi="Times New Roman"/>
+        </w:rPr>
+        <w:t>), 2009, Oxford UK.</w:t>
+      </w:r>
+      <w:r>
+        <w:rPr>
+          <w:rFonts w:ascii="Times New Roman" w:hAnsi="Times New Roman"/>
+        </w:rPr>
+        <w:t xml:space="preserve"> (</w:t>
+      </w:r>
+      <w:hyperlink r:id="rId10" w:history="1">
+        <w:proofErr w:type="gramStart"/>
         <w:r>
           <w:rPr>
             <w:rStyle w:val="Hyperlink"/>
+            <w:rFonts w:ascii="Times New Roman" w:hAnsi="Times New Roman"/>
           </w:rPr>
-          <w:t xml:space="preserve"> Embedded Declarative Language for Hierarchical Object Structure </w:t>
+          <w:t>slides</w:t>
         </w:r>
-        <w:proofErr w:type="spellStart"/>
+        <w:proofErr w:type="gramEnd"/>
+      </w:hyperlink>
+      <w:r>
+        <w:rPr>
+          <w:rFonts w:ascii="Times New Roman" w:hAnsi="Times New Roman"/>
+        </w:rPr>
+        <w:t>)</w:t>
+      </w:r>
+    </w:p>
+    <w:p>
+      <w:pPr>
+        <w:autoSpaceDE w:val="0"/>
+        <w:ind w:left="720" w:hanging="720"/>
+        <w:jc w:val="both"/>
+        <w:rPr>
+          <w:rFonts w:ascii="Times New Roman" w:hAnsi="Times New Roman"/>
+        </w:rPr>
+      </w:pPr>
+      <w:r>
+        <w:rPr>
+          <w:rFonts w:ascii="Times New Roman" w:hAnsi="Times New Roman"/>
+          <w:noProof/>
+        </w:rPr>
+        <w:drawing>
+          <wp:inline distT="0" distB="0" distL="0" distR="0">
+            <wp:extent cx="258510" cy="265967"/>
+            <wp:effectExtent l="19050" t="0" r="8190" b="0"/>
+            <wp:docPr id="14" name="Picture 4" descr="J:\Documents and Settings\Sumant\Desktop\pdf.jpg"/>
+            <wp:cNvGraphicFramePr>
+              <a:graphicFrameLocks xmlns:a="http://schemas.openxmlformats.org/drawingml/2006/main" noChangeAspect="1"/>
+            </wp:cNvGraphicFramePr>
+            <a:graphic xmlns:a="http://schemas.openxmlformats.org/drawingml/2006/main">
+              <a:graphicData uri="http://schemas.openxmlformats.org/drawingml/2006/picture">
+                <pic:pic xmlns:pic="http://schemas.openxmlformats.org/drawingml/2006/picture">
+                  <pic:nvPicPr>
+                    <pic:cNvPr id="0" name="Picture 4" descr="J:\Documents and Settings\Sumant\Desktop\pdf.jpg"/>
+                    <pic:cNvPicPr>
+                      <a:picLocks noChangeAspect="1" noChangeArrowheads="1"/>
+                    </pic:cNvPicPr>
+                  </pic:nvPicPr>
+                  <pic:blipFill>
+                    <a:blip r:embed="rId7" cstate="print"/>
+                    <a:srcRect/>
+                    <a:stretch>
+                      <a:fillRect/>
+                    </a:stretch>
+                  </pic:blipFill>
+                  <pic:spPr bwMode="auto">
+                    <a:xfrm>
+                      <a:off x="0" y="0"/>
+                      <a:ext cx="258510" cy="265967"/>
+                    </a:xfrm>
+                    <a:prstGeom prst="rect">
+                      <a:avLst/>
+                    </a:prstGeom>
+                    <a:noFill/>
+                    <a:ln w="9525">
+                      <a:noFill/>
+                      <a:miter lim="800000"/>
+                      <a:headEnd/>
+                      <a:tailEnd/>
+                    </a:ln>
+                  </pic:spPr>
+                </pic:pic>
+              </a:graphicData>
+            </a:graphic>
+          </wp:inline>
+        </w:drawing>
+      </w:r>
+      <w:r>
+        <w:rPr>
+          <w:rFonts w:ascii="Times New Roman" w:hAnsi="Times New Roman"/>
+        </w:rPr>
+        <w:tab/>
+      </w:r>
+      <w:r>
+        <w:rPr>
+          <w:rFonts w:ascii="Times New Roman" w:hAnsi="Times New Roman"/>
+        </w:rPr>
+        <w:t>A</w:t>
+      </w:r>
+      <w:r>
+        <w:rPr>
+          <w:rFonts w:ascii="Times New Roman" w:hAnsi="Times New Roman"/>
+        </w:rPr>
+        <w:t xml:space="preserve"> previous, shorter </w:t>
+      </w:r>
+      <w:r>
+        <w:rPr>
+          <w:rFonts w:ascii="Times New Roman" w:hAnsi="Times New Roman"/>
+        </w:rPr>
+        <w:t>research paper on LEESA titled</w:t>
+      </w:r>
+      <w:r>
+        <w:rPr>
+          <w:rFonts w:ascii="Times New Roman" w:hAnsi="Times New Roman"/>
+        </w:rPr>
+        <w:t>,</w:t>
+      </w:r>
+      <w:r>
+        <w:rPr>
+          <w:rFonts w:ascii="Times New Roman" w:hAnsi="Times New Roman"/>
+        </w:rPr>
+        <w:t xml:space="preserve"> “</w:t>
+      </w:r>
+      <w:hyperlink r:id="rId11" w:history="1">
         <w:r>
           <w:rPr>
             <w:rStyle w:val="Hyperlink"/>
+            <w:rFonts w:ascii="Times New Roman" w:hAnsi="Times New Roman"/>
           </w:rPr>
-          <w:t>Traversal</w:t>
+          <w:t>An Embedded Declarative Language for Hierarchical Object Structure Traversal</w:t>
         </w:r>
+      </w:hyperlink>
+      <w:r>
+        <w:rPr>
+          <w:rFonts w:ascii="Times New Roman" w:hAnsi="Times New Roman"/>
+        </w:rPr>
+        <w:t>” has been published in the 2nd International Workshop on Domain-Specific Program Development (</w:t>
+      </w:r>
+      <w:hyperlink r:id="rId12" w:history="1">
         <w:r>
           <w:rPr>
             <w:rStyle w:val="Hyperlink"/>
-            <w:rFonts w:ascii="ZWAdobeF" w:hAnsi="ZWAdobeF" w:cs="ZWAdobeF"/>
-            <w:color w:val="auto"/>
-            <w:sz w:val="2"/>
-            <w:szCs w:val="2"/>
-            <w:u w:val="none"/>
+            <w:rFonts w:ascii="Times New Roman" w:hAnsi="Times New Roman"/>
           </w:rPr>
-          <w:t>U</w:t>
+          <w:t>DSPD</w:t>
         </w:r>
+      </w:hyperlink>
+      <w:r>
+        <w:rPr>
+          <w:rFonts w:ascii="Times New Roman" w:hAnsi="Times New Roman"/>
+        </w:rPr>
+        <w:t xml:space="preserve">), GPCE 2008, Nashville, Tennessee, </w:t>
+      </w:r>
+      <w:proofErr w:type="gramStart"/>
+      <w:r>
+        <w:rPr>
+          <w:rFonts w:ascii="Times New Roman" w:hAnsi="Times New Roman"/>
+        </w:rPr>
+        <w:t>October</w:t>
+      </w:r>
+      <w:proofErr w:type="gramEnd"/>
+      <w:r>
+        <w:rPr>
+          <w:rFonts w:ascii="Times New Roman" w:hAnsi="Times New Roman"/>
+        </w:rPr>
+        <w:t xml:space="preserve"> 22, 2008.</w:t>
+      </w:r>
+      <w:r>
+        <w:rPr>
+          <w:rFonts w:ascii="Times New Roman" w:hAnsi="Times New Roman"/>
+        </w:rPr>
+        <w:t xml:space="preserve"> (</w:t>
+      </w:r>
+      <w:hyperlink r:id="rId13" w:history="1">
+        <w:proofErr w:type="gramStart"/>
         <w:r>
           <w:rPr>
             <w:rStyle w:val="Hyperlink"/>
-            <w:rFonts w:ascii="ZWAdobeF" w:hAnsi="ZWAdobeF" w:cs="ZWAdobeF"/>
-            <w:color w:val="auto"/>
-            <w:sz w:val="2"/>
-            <w:szCs w:val="2"/>
-            <w:u w:val="none"/>
-          </w:rPr>
-          <w:t>U</w:t>
-        </w:r>
-      </w:hyperlink>
-      <w:r>
-        <w:rPr>
-          <w:rFonts w:ascii="ZWAdobeF" w:hAnsi="ZWAdobeF" w:cs="ZWAdobeF"/>
-          <w:sz w:val="2"/>
-          <w:szCs w:val="2"/>
-        </w:rPr>
-        <w:t>H</w:t>
-      </w:r>
-      <w:r>
-        <w:rPr>
-          <w:rFonts w:ascii="ZWAdobeF" w:hAnsi="ZWAdobeF" w:cs="ZWAdobeF"/>
-          <w:sz w:val="2"/>
-          <w:szCs w:val="2"/>
-        </w:rPr>
-        <w:t>H</w:t>
-      </w:r>
-      <w:proofErr w:type="spellEnd"/>
-      <w:r>
-        <w:rPr>
-          <w:rFonts w:ascii="Times New Roman" w:hAnsi="Times New Roman"/>
-        </w:rPr>
-        <w:t xml:space="preserve">” has been published in the </w:t>
-      </w:r>
-      <w:r>
-        <w:t>2nd International Workshop on Domain-Specific Program Development (</w:t>
-      </w:r>
-      <w:r>
-        <w:rPr>
-          <w:rFonts w:ascii="ZWAdobeF" w:hAnsi="ZWAdobeF" w:cs="ZWAdobeF"/>
-          <w:sz w:val="2"/>
-          <w:szCs w:val="2"/>
-        </w:rPr>
-        <w:t>H</w:t>
-      </w:r>
-      <w:r>
-        <w:rPr>
-          <w:rFonts w:ascii="ZWAdobeF" w:hAnsi="ZWAdobeF" w:cs="ZWAdobeF"/>
-          <w:sz w:val="2"/>
-          <w:szCs w:val="2"/>
-        </w:rPr>
-        <w:t>H</w:t>
-      </w:r>
-      <w:hyperlink r:id="rId9" w:history="1">
-        <w:r>
-          <w:rPr>
-            <w:rFonts w:ascii="ZWAdobeF" w:hAnsi="ZWAdobeF" w:cs="ZWAdobeF"/>
-            <w:sz w:val="2"/>
-            <w:szCs w:val="2"/>
-          </w:rPr>
-          <w:t>U</w:t>
-        </w:r>
-        <w:r>
-          <w:rPr>
-            <w:rFonts w:ascii="ZWAdobeF" w:hAnsi="ZWAdobeF" w:cs="ZWAdobeF"/>
-            <w:sz w:val="2"/>
-            <w:szCs w:val="2"/>
-          </w:rPr>
-          <w:t>U</w:t>
-        </w:r>
-        <w:r>
-          <w:rPr>
-            <w:rStyle w:val="Hyperlink"/>
-          </w:rPr>
-          <w:t>DSPD</w:t>
-        </w:r>
-        <w:r>
-          <w:rPr>
-            <w:rStyle w:val="Hyperlink"/>
-            <w:rFonts w:ascii="ZWAdobeF" w:hAnsi="ZWAdobeF" w:cs="ZWAdobeF"/>
-            <w:color w:val="auto"/>
-            <w:sz w:val="2"/>
-            <w:szCs w:val="2"/>
-            <w:u w:val="none"/>
-          </w:rPr>
-          <w:t>U</w:t>
-        </w:r>
-        <w:r>
-          <w:rPr>
-            <w:rStyle w:val="Hyperlink"/>
-            <w:rFonts w:ascii="ZWAdobeF" w:hAnsi="ZWAdobeF" w:cs="ZWAdobeF"/>
-            <w:color w:val="auto"/>
-            <w:sz w:val="2"/>
-            <w:szCs w:val="2"/>
-            <w:u w:val="none"/>
-          </w:rPr>
-          <w:t>U</w:t>
-        </w:r>
-      </w:hyperlink>
-      <w:r>
-        <w:rPr>
-          <w:rFonts w:ascii="ZWAdobeF" w:hAnsi="ZWAdobeF" w:cs="ZWAdobeF"/>
-          <w:sz w:val="2"/>
-          <w:szCs w:val="2"/>
-        </w:rPr>
-        <w:t>H</w:t>
-      </w:r>
-      <w:r>
-        <w:rPr>
-          <w:rFonts w:ascii="ZWAdobeF" w:hAnsi="ZWAdobeF" w:cs="ZWAdobeF"/>
-          <w:sz w:val="2"/>
-          <w:szCs w:val="2"/>
-        </w:rPr>
-        <w:t>H</w:t>
-      </w:r>
-      <w:r>
-        <w:t>), GPCE 2008, Nashville, Tennessee, October 22, 2008.</w:t>
-      </w:r>
-      <w:r>
-        <w:t xml:space="preserve"> (</w:t>
-      </w:r>
-      <w:hyperlink r:id="rId10" w:history="1">
-        <w:r>
-          <w:rPr>
-            <w:rStyle w:val="Hyperlink"/>
+            <w:rFonts w:ascii="Times New Roman" w:hAnsi="Times New Roman"/>
           </w:rPr>
           <w:t>slides</w:t>
         </w:r>
+        <w:proofErr w:type="gramEnd"/>
       </w:hyperlink>
       <w:r>
+        <w:rPr>
+          <w:rFonts w:ascii="Times New Roman" w:hAnsi="Times New Roman"/>
+        </w:rPr>
         <w:t>)</w:t>
       </w:r>
     </w:p>
@@ -819,7 +849,7 @@
         </w:rPr>
         <w:t xml:space="preserve">Download </w:t>
       </w:r>
-      <w:hyperlink r:id="rId11" w:history="1">
+      <w:hyperlink r:id="rId14" w:history="1">
         <w:r>
           <w:rPr>
             <w:rStyle w:val="Hyperlink"/>
@@ -884,7 +914,7 @@
         </w:rPr>
         <w:t xml:space="preserve">the </w:t>
       </w:r>
-      <w:hyperlink r:id="rId12" w:history="1">
+      <w:hyperlink r:id="rId15" w:history="1">
         <w:proofErr w:type="spellStart"/>
         <w:proofErr w:type="gramStart"/>
         <w:r>
@@ -927,7 +957,7 @@
         </w:rPr>
         <w:t xml:space="preserve">You may need to install a subversion client. </w:t>
       </w:r>
-      <w:hyperlink r:id="rId13" w:history="1">
+      <w:hyperlink r:id="rId16" w:history="1">
         <w:proofErr w:type="spellStart"/>
         <w:r>
           <w:rPr>
@@ -1234,7 +1264,7 @@
         </w:rPr>
         <w:t>H</w:t>
       </w:r>
-      <w:hyperlink r:id="rId14" w:history="1">
+      <w:hyperlink r:id="rId17" w:history="1">
         <w:r>
           <w:rPr>
             <w:rFonts w:ascii="ZWAdobeF" w:hAnsi="ZWAdobeF" w:cs="ZWAdobeF"/>
@@ -2561,7 +2591,7 @@
         </w:rPr>
         <w:t xml:space="preserve">paradigm (SM) and related sample code is available in </w:t>
       </w:r>
-      <w:hyperlink r:id="rId15" w:history="1">
+      <w:hyperlink r:id="rId18" w:history="1">
         <w:r>
           <w:rPr>
             <w:rStyle w:val="Hyperlink"/>
@@ -2798,7 +2828,7 @@
                     </w:rPr>
                     <w:t>H</w:t>
                   </w:r>
-                  <w:hyperlink r:id="rId16" w:history="1">
+                  <w:hyperlink r:id="rId19" w:history="1">
                     <w:r>
                       <w:rPr>
                         <w:rFonts w:ascii="ZWAdobeF" w:hAnsi="ZWAdobeF" w:cs="ZWAdobeF"/>
@@ -2942,7 +2972,7 @@
                     </pic:cNvPicPr>
                   </pic:nvPicPr>
                   <pic:blipFill>
-                    <a:blip r:embed="rId17" cstate="print"/>
+                    <a:blip r:embed="rId20" cstate="print"/>
                     <a:srcRect/>
                     <a:stretch>
                       <a:fillRect/>
@@ -3054,20 +3084,6 @@
           <w:szCs w:val="32"/>
         </w:rPr>
       </w:pPr>
-    </w:p>
-    <w:p>
-      <w:pPr>
-        <w:tabs>
-          <w:tab w:val="left" w:pos="2625"/>
-        </w:tabs>
-        <w:jc w:val="both"/>
-        <w:rPr>
-          <w:rFonts w:ascii="Times New Roman" w:hAnsi="Times New Roman"/>
-          <w:b/>
-          <w:sz w:val="32"/>
-          <w:szCs w:val="32"/>
-        </w:rPr>
-      </w:pPr>
       <w:r>
         <w:rPr>
           <w:rFonts w:ascii="Times New Roman" w:hAnsi="Times New Roman"/>
@@ -3765,14 +3781,7 @@
         <w:rPr>
           <w:rFonts w:ascii="Times New Roman" w:hAnsi="Times New Roman"/>
         </w:rPr>
-        <w:t xml:space="preserve">Breadth-first </w:t>
-      </w:r>
-      <w:r>
-        <w:rPr>
-          <w:rFonts w:ascii="Times New Roman" w:hAnsi="Times New Roman"/>
-        </w:rPr>
-        <w:lastRenderedPageBreak/>
-        <w:t>strategy progressively collects all the instances of a given child kind name as it navigates the parent/child relationship deeper.</w:t>
+        <w:t>Breadth-first strategy progressively collects all the instances of a given child kind name as it navigates the parent/child relationship deeper.</w:t>
       </w:r>
       <w:r>
         <w:rPr>
@@ -3800,6 +3809,7 @@
           <w:rFonts w:ascii="Times New Roman" w:hAnsi="Times New Roman"/>
           <w:b/>
         </w:rPr>
+        <w:lastRenderedPageBreak/>
         <w:t xml:space="preserve">Depth-first strategy: </w:t>
       </w:r>
       <w:r>
@@ -4521,6 +4531,7 @@
         <w:rPr>
           <w:rFonts w:ascii="Times New Roman" w:hAnsi="Times New Roman"/>
         </w:rPr>
+        <w:lastRenderedPageBreak/>
         <w:t xml:space="preserve">of the </w:t>
       </w:r>
       <w:r>
@@ -4631,20 +4642,6 @@
         </w:rPr>
         <w:t>of the same kind name.</w:t>
       </w:r>
-    </w:p>
-    <w:p>
-      <w:pPr>
-        <w:tabs>
-          <w:tab w:val="left" w:pos="720"/>
-        </w:tabs>
-        <w:jc w:val="both"/>
-        <w:rPr>
-          <w:rFonts w:ascii="Times New Roman" w:hAnsi="Times New Roman"/>
-          <w:b/>
-          <w:sz w:val="32"/>
-          <w:szCs w:val="32"/>
-        </w:rPr>
-      </w:pPr>
     </w:p>
     <w:p>
       <w:pPr>
@@ -4986,21 +4983,6 @@
           <w:szCs w:val="32"/>
         </w:rPr>
       </w:pPr>
-    </w:p>
-    <w:p>
-      <w:pPr>
-        <w:tabs>
-          <w:tab w:val="left" w:pos="720"/>
-        </w:tabs>
-        <w:spacing w:line="240" w:lineRule="auto"/>
-        <w:jc w:val="both"/>
-        <w:rPr>
-          <w:rFonts w:ascii="Times New Roman" w:hAnsi="Times New Roman"/>
-          <w:b/>
-          <w:sz w:val="32"/>
-          <w:szCs w:val="32"/>
-        </w:rPr>
-      </w:pPr>
       <w:r>
         <w:rPr>
           <w:rFonts w:ascii="Times New Roman" w:hAnsi="Times New Roman"/>
@@ -5269,7 +5251,10 @@
         <w:ind w:left="720"/>
         <w:jc w:val="both"/>
         <w:rPr>
-          <w:rFonts w:ascii="Times New Roman" w:hAnsi="Times New Roman"/>
+          <w:rFonts w:ascii="Courier New" w:hAnsi="Courier New" w:cs="Courier New"/>
+          <w:noProof/>
+          <w:sz w:val="20"/>
+          <w:szCs w:val="20"/>
         </w:rPr>
       </w:pPr>
       <w:r>
@@ -5304,7 +5289,6 @@
           <w:rFonts w:ascii="Courier New" w:hAnsi="Courier New" w:cs="Courier New"/>
           <w:b/>
         </w:rPr>
-        <w:lastRenderedPageBreak/>
         <w:t>SelectSubSet</w:t>
       </w:r>
       <w:proofErr w:type="spellEnd"/>
@@ -5367,6 +5351,18 @@
         </w:rPr>
         <w:t xml:space="preserve"> The result of this query operator is a subset or the same set as v.</w:t>
       </w:r>
+    </w:p>
+    <w:p>
+      <w:pPr>
+        <w:tabs>
+          <w:tab w:val="left" w:pos="720"/>
+        </w:tabs>
+        <w:ind w:left="720"/>
+        <w:jc w:val="both"/>
+        <w:rPr>
+          <w:rFonts w:ascii="Times New Roman" w:hAnsi="Times New Roman"/>
+        </w:rPr>
+      </w:pPr>
     </w:p>
     <w:p>
       <w:pPr>
@@ -5388,6 +5384,7 @@
           <w:rFonts w:ascii="Courier New" w:hAnsi="Courier New" w:cs="Courier New"/>
           <w:b/>
         </w:rPr>
+        <w:lastRenderedPageBreak/>
         <w:t xml:space="preserve">Select </w:t>
       </w:r>
       <w:r>
@@ -6098,18 +6095,6 @@
     </w:p>
     <w:p>
       <w:pPr>
-        <w:tabs>
-          <w:tab w:val="left" w:pos="720"/>
-        </w:tabs>
-        <w:ind w:left="720"/>
-        <w:jc w:val="both"/>
-        <w:rPr>
-          <w:rFonts w:ascii="Times New Roman" w:hAnsi="Times New Roman"/>
-        </w:rPr>
-      </w:pPr>
-    </w:p>
-    <w:p>
-      <w:pPr>
         <w:numPr>
           <w:ilvl w:val="0"/>
           <w:numId w:val="9"/>
@@ -6127,7 +6112,6 @@
           <w:rFonts w:ascii="Courier New" w:hAnsi="Courier New" w:cs="Courier New"/>
           <w:b/>
         </w:rPr>
-        <w:lastRenderedPageBreak/>
         <w:t>Id</w:t>
       </w:r>
       <w:r>
@@ -6216,6 +6200,7 @@
         <w:rPr>
           <w:rFonts w:ascii="Times New Roman" w:hAnsi="Times New Roman"/>
         </w:rPr>
+        <w:lastRenderedPageBreak/>
         <w:t xml:space="preserve">Results of all the query operators that are dependent on a predicate or comparison can be inverted using logical </w:t>
       </w:r>
       <w:r>
@@ -6297,20 +6282,6 @@
           <w:szCs w:val="32"/>
         </w:rPr>
       </w:pPr>
-    </w:p>
-    <w:p>
-      <w:pPr>
-        <w:tabs>
-          <w:tab w:val="left" w:pos="720"/>
-        </w:tabs>
-        <w:jc w:val="both"/>
-        <w:rPr>
-          <w:rFonts w:ascii="Times New Roman" w:hAnsi="Times New Roman"/>
-          <w:b/>
-          <w:sz w:val="32"/>
-          <w:szCs w:val="32"/>
-        </w:rPr>
-      </w:pPr>
       <w:r>
         <w:rPr>
           <w:rFonts w:ascii="Times New Roman" w:hAnsi="Times New Roman"/>
@@ -6567,85 +6538,6 @@
       <w:pPr>
         <w:rPr>
           <w:rFonts w:ascii="Times New Roman" w:hAnsi="Times New Roman"/>
-        </w:rPr>
-      </w:pPr>
-      <w:r>
-        <w:rPr>
-          <w:rFonts w:ascii="Times New Roman" w:hAnsi="Times New Roman"/>
-        </w:rPr>
-        <w:t>An</w:t>
-      </w:r>
-      <w:r>
-        <w:rPr>
-          <w:rFonts w:ascii="Times New Roman" w:hAnsi="Times New Roman"/>
-        </w:rPr>
-        <w:t xml:space="preserve"> improved syntax for visitors is on its way in LEESA. Instead of using </w:t>
-      </w:r>
-      <w:r>
-        <w:rPr>
-          <w:rFonts w:ascii="Courier New" w:hAnsi="Courier New" w:cs="Courier New"/>
-        </w:rPr>
-        <w:t>&gt;&gt; visitor</w:t>
-      </w:r>
-      <w:r>
-        <w:rPr>
-          <w:rFonts w:ascii="Times New Roman" w:hAnsi="Times New Roman"/>
-        </w:rPr>
-        <w:t xml:space="preserve">, the new syntax will support </w:t>
-      </w:r>
-      <w:proofErr w:type="gramStart"/>
-      <w:r>
-        <w:rPr>
-          <w:rFonts w:ascii="Courier New" w:hAnsi="Courier New" w:cs="Courier New"/>
-        </w:rPr>
-        <w:t>Kind(</w:t>
-      </w:r>
-      <w:proofErr w:type="gramEnd"/>
-      <w:r>
-        <w:rPr>
-          <w:rFonts w:ascii="Courier New" w:hAnsi="Courier New" w:cs="Courier New"/>
-        </w:rPr>
-        <w:t>)[visitor]</w:t>
-      </w:r>
-      <w:r>
-        <w:rPr>
-          <w:rFonts w:ascii="Courier New" w:hAnsi="Courier New" w:cs="Courier New"/>
-        </w:rPr>
-        <w:t>.</w:t>
-      </w:r>
-      <w:r>
-        <w:rPr>
-          <w:rFonts w:ascii="Times New Roman" w:hAnsi="Times New Roman"/>
-        </w:rPr>
-        <w:t xml:space="preserve"> </w:t>
-      </w:r>
-      <w:r>
-        <w:rPr>
-          <w:rFonts w:ascii="Times New Roman" w:hAnsi="Times New Roman"/>
-        </w:rPr>
-        <w:t xml:space="preserve">Visitor object is written in a square bracket after kind name. </w:t>
-      </w:r>
-      <w:r>
-        <w:rPr>
-          <w:rFonts w:ascii="Times New Roman" w:hAnsi="Times New Roman"/>
-        </w:rPr>
-        <w:t>LEESA already has the necessary infrastructure to support this syntax. However, to make this syntax work, some additional help from UDM is needed.</w:t>
-      </w:r>
-    </w:p>
-    <w:p>
-      <w:pPr>
-        <w:rPr>
-          <w:rFonts w:ascii="Times New Roman" w:hAnsi="Times New Roman"/>
-          <w:b/>
-          <w:sz w:val="32"/>
-          <w:szCs w:val="32"/>
-        </w:rPr>
-      </w:pPr>
-    </w:p>
-    <w:p>
-      <w:pPr>
-        <w:rPr>
-          <w:rFonts w:ascii="Times New Roman" w:hAnsi="Times New Roman"/>
           <w:b/>
           <w:sz w:val="32"/>
           <w:szCs w:val="32"/>
@@ -6874,7 +6766,6 @@
           <w:szCs w:val="20"/>
           <w:highlight w:val="lightGray"/>
         </w:rPr>
-        <w:lastRenderedPageBreak/>
         <w:t>BOOST_AUTO(members, MembersOf(StateMach</w:t>
       </w:r>
       <w:r>
@@ -7091,26 +6982,6 @@
         </w:rPr>
         <w:t xml:space="preserve"> and must in some cases.</w:t>
       </w:r>
-    </w:p>
-    <w:p>
-      <w:pPr>
-        <w:rPr>
-          <w:rFonts w:ascii="Times New Roman" w:hAnsi="Times New Roman"/>
-          <w:b/>
-          <w:sz w:val="32"/>
-          <w:szCs w:val="32"/>
-        </w:rPr>
-      </w:pPr>
-    </w:p>
-    <w:p>
-      <w:pPr>
-        <w:rPr>
-          <w:rFonts w:ascii="Times New Roman" w:hAnsi="Times New Roman"/>
-          <w:b/>
-          <w:sz w:val="32"/>
-          <w:szCs w:val="32"/>
-        </w:rPr>
-      </w:pPr>
     </w:p>
     <w:p>
       <w:pPr>
@@ -7250,6 +7121,7 @@
         <w:rPr>
           <w:rFonts w:ascii="Courier New" w:hAnsi="Courier New" w:cs="Courier New"/>
         </w:rPr>
+        <w:lastRenderedPageBreak/>
         <w:t>MembersOf</w:t>
       </w:r>
       <w:proofErr w:type="spellEnd"/>
@@ -7411,7 +7283,35 @@
         <w:rPr>
           <w:rFonts w:ascii="Times New Roman" w:hAnsi="Times New Roman"/>
         </w:rPr>
-        <w:t xml:space="preserve">LEESA is Expression Templates and </w:t>
+        <w:t xml:space="preserve">LEESA is </w:t>
+      </w:r>
+      <w:hyperlink r:id="rId21" w:history="1">
+        <w:r>
+          <w:rPr>
+            <w:rStyle w:val="Hyperlink"/>
+            <w:rFonts w:ascii="Times New Roman" w:hAnsi="Times New Roman"/>
+          </w:rPr>
+          <w:t>Expression Templates</w:t>
+        </w:r>
+        <w:r>
+          <w:rPr>
+            <w:rStyle w:val="Hyperlink"/>
+            <w:rFonts w:ascii="Times New Roman" w:hAnsi="Times New Roman"/>
+          </w:rPr>
+          <w:t xml:space="preserve"> idiom</w:t>
+        </w:r>
+      </w:hyperlink>
+      <w:r>
+        <w:rPr>
+          <w:rFonts w:ascii="Times New Roman" w:hAnsi="Times New Roman"/>
+        </w:rPr>
+        <w:t xml:space="preserve"> </w:t>
+      </w:r>
+      <w:r>
+        <w:rPr>
+          <w:rFonts w:ascii="Times New Roman" w:hAnsi="Times New Roman"/>
+        </w:rPr>
+        <w:t xml:space="preserve">and </w:t>
       </w:r>
       <w:r>
         <w:rPr>
@@ -7557,6 +7457,9 @@
         <w:gridCol w:w="1998"/>
       </w:tblGrid>
       <w:tr>
+        <w:trPr>
+          <w:trHeight w:val="385"/>
+        </w:trPr>
         <w:tc>
           <w:tcPr>
             <w:tcW w:w="1638" w:type="dxa"/>
@@ -8351,16 +8254,14 @@
         <w:rPr>
           <w:rFonts w:ascii="Times New Roman" w:hAnsi="Times New Roman"/>
         </w:rPr>
-        <w:lastRenderedPageBreak/>
         <w:t xml:space="preserve"> </w:t>
       </w:r>
-    </w:p>
-    <w:p>
-      <w:pPr>
-        <w:rPr>
-          <w:rFonts w:ascii="Times New Roman" w:hAnsi="Times New Roman"/>
-        </w:rPr>
-      </w:pPr>
+      <w:r>
+        <w:rPr>
+          <w:rFonts w:ascii="Times New Roman" w:hAnsi="Times New Roman"/>
+        </w:rPr>
+        <w:br/>
+      </w:r>
       <w:r>
         <w:rPr>
           <w:rFonts w:ascii="Times New Roman" w:hAnsi="Times New Roman"/>
@@ -8529,7 +8430,37 @@
           <w:szCs w:val="20"/>
           <w:highlight w:val="lightGray"/>
         </w:rPr>
-        <w:t xml:space="preserve"> MembersOf(A,B) A &amp;&amp; B</w:t>
+        <w:t xml:space="preserve"> MembersOf(A,</w:t>
+      </w:r>
+      <w:r>
+        <w:rPr>
+          <w:rFonts w:ascii="Courier New" w:hAnsi="Courier New" w:cs="Courier New"/>
+          <w:noProof/>
+          <w:sz w:val="20"/>
+          <w:szCs w:val="20"/>
+          <w:highlight w:val="lightGray"/>
+        </w:rPr>
+        <w:t>...</w:t>
+      </w:r>
+      <w:r>
+        <w:rPr>
+          <w:rFonts w:ascii="Courier New" w:hAnsi="Courier New" w:cs="Courier New"/>
+          <w:noProof/>
+          <w:sz w:val="20"/>
+          <w:szCs w:val="20"/>
+          <w:highlight w:val="lightGray"/>
+        </w:rPr>
+        <w:t xml:space="preserve">) </w:t>
+      </w:r>
+      <w:r>
+        <w:rPr>
+          <w:rFonts w:ascii="Courier New" w:hAnsi="Courier New" w:cs="Courier New"/>
+          <w:noProof/>
+          <w:sz w:val="20"/>
+          <w:szCs w:val="20"/>
+          <w:highlight w:val="lightGray"/>
+        </w:rPr>
+        <w:t>((A, __VA_ARGS__))</w:t>
       </w:r>
     </w:p>
     <w:p>
@@ -8565,7 +8496,27 @@
           <w:szCs w:val="20"/>
           <w:highlight w:val="lightGray"/>
         </w:rPr>
-        <w:t xml:space="preserve"> DEPTH_FIRST    &gt;&gt;=</w:t>
+        <w:t xml:space="preserve"> DEPTH_FIRST    </w:t>
+      </w:r>
+      <w:r>
+        <w:rPr>
+          <w:rFonts w:ascii="Courier New" w:hAnsi="Courier New" w:cs="Courier New"/>
+          <w:noProof/>
+          <w:sz w:val="20"/>
+          <w:szCs w:val="20"/>
+          <w:highlight w:val="lightGray"/>
+        </w:rPr>
+        <w:t xml:space="preserve">  </w:t>
+      </w:r>
+      <w:r>
+        <w:rPr>
+          <w:rFonts w:ascii="Courier New" w:hAnsi="Courier New" w:cs="Courier New"/>
+          <w:noProof/>
+          <w:sz w:val="20"/>
+          <w:szCs w:val="20"/>
+          <w:highlight w:val="lightGray"/>
+        </w:rPr>
+        <w:t>&gt;&gt;=</w:t>
       </w:r>
     </w:p>
     <w:p>
@@ -8601,19 +8552,41 @@
           <w:szCs w:val="20"/>
           <w:highlight w:val="lightGray"/>
         </w:rPr>
-        <w:t xml:space="preserve"> BREADTH_FIRST  &gt;&gt;</w:t>
-      </w:r>
-    </w:p>
-    <w:p>
-      <w:pPr>
-        <w:tabs>
-          <w:tab w:val="left" w:pos="2625"/>
-        </w:tabs>
-        <w:rPr>
-          <w:rFonts w:ascii="Times New Roman" w:hAnsi="Times New Roman"/>
-          <w:b/>
-          <w:sz w:val="32"/>
-          <w:szCs w:val="32"/>
+        <w:t xml:space="preserve"> BREADTH_FIRST  </w:t>
+      </w:r>
+      <w:r>
+        <w:rPr>
+          <w:rFonts w:ascii="Courier New" w:hAnsi="Courier New" w:cs="Courier New"/>
+          <w:noProof/>
+          <w:sz w:val="20"/>
+          <w:szCs w:val="20"/>
+          <w:highlight w:val="lightGray"/>
+        </w:rPr>
+        <w:t xml:space="preserve">  </w:t>
+      </w:r>
+      <w:r>
+        <w:rPr>
+          <w:rFonts w:ascii="Courier New" w:hAnsi="Courier New" w:cs="Courier New"/>
+          <w:noProof/>
+          <w:sz w:val="20"/>
+          <w:szCs w:val="20"/>
+          <w:highlight w:val="lightGray"/>
+        </w:rPr>
+        <w:t>&gt;&gt;</w:t>
+      </w:r>
+    </w:p>
+    <w:p>
+      <w:pPr>
+        <w:autoSpaceDE w:val="0"/>
+        <w:autoSpaceDN w:val="0"/>
+        <w:adjustRightInd w:val="0"/>
+        <w:spacing w:after="0" w:line="240" w:lineRule="auto"/>
+        <w:rPr>
+          <w:rFonts w:ascii="Courier New" w:hAnsi="Courier New" w:cs="Courier New"/>
+          <w:noProof/>
+          <w:sz w:val="20"/>
+          <w:szCs w:val="20"/>
+          <w:highlight w:val="lightGray"/>
         </w:rPr>
       </w:pPr>
       <w:r>
@@ -8635,7 +8608,143 @@
           <w:szCs w:val="20"/>
           <w:highlight w:val="lightGray"/>
         </w:rPr>
-        <w:t xml:space="preserve"> FOLLOWED_BY    &amp;&amp;</w:t>
+        <w:t xml:space="preserve"> PARENT           &lt;&lt;</w:t>
+      </w:r>
+    </w:p>
+    <w:p>
+      <w:pPr>
+        <w:autoSpaceDE w:val="0"/>
+        <w:autoSpaceDN w:val="0"/>
+        <w:adjustRightInd w:val="0"/>
+        <w:spacing w:after="0" w:line="240" w:lineRule="auto"/>
+        <w:rPr>
+          <w:rFonts w:ascii="Courier New" w:hAnsi="Courier New" w:cs="Courier New"/>
+          <w:noProof/>
+          <w:sz w:val="20"/>
+          <w:szCs w:val="20"/>
+          <w:highlight w:val="lightGray"/>
+        </w:rPr>
+      </w:pPr>
+      <w:r>
+        <w:rPr>
+          <w:rFonts w:ascii="Courier New" w:hAnsi="Courier New" w:cs="Courier New"/>
+          <w:noProof/>
+          <w:color w:val="0000FF"/>
+          <w:sz w:val="20"/>
+          <w:szCs w:val="20"/>
+          <w:highlight w:val="lightGray"/>
+        </w:rPr>
+        <w:t>#define</w:t>
+      </w:r>
+      <w:r>
+        <w:rPr>
+          <w:rFonts w:ascii="Courier New" w:hAnsi="Courier New" w:cs="Courier New"/>
+          <w:noProof/>
+          <w:sz w:val="20"/>
+          <w:szCs w:val="20"/>
+          <w:highlight w:val="lightGray"/>
+        </w:rPr>
+        <w:t xml:space="preserve"> Association(X)   &amp;X</w:t>
+      </w:r>
+    </w:p>
+    <w:p>
+      <w:pPr>
+        <w:autoSpaceDE w:val="0"/>
+        <w:autoSpaceDN w:val="0"/>
+        <w:adjustRightInd w:val="0"/>
+        <w:spacing w:after="0" w:line="240" w:lineRule="auto"/>
+        <w:rPr>
+          <w:rFonts w:ascii="Courier New" w:hAnsi="Courier New" w:cs="Courier New"/>
+          <w:noProof/>
+          <w:sz w:val="20"/>
+          <w:szCs w:val="20"/>
+          <w:highlight w:val="lightGray"/>
+        </w:rPr>
+      </w:pPr>
+      <w:r>
+        <w:rPr>
+          <w:rFonts w:ascii="Courier New" w:hAnsi="Courier New" w:cs="Courier New"/>
+          <w:noProof/>
+          <w:color w:val="0000FF"/>
+          <w:sz w:val="20"/>
+          <w:szCs w:val="20"/>
+          <w:highlight w:val="lightGray"/>
+        </w:rPr>
+        <w:t>#define</w:t>
+      </w:r>
+      <w:r>
+        <w:rPr>
+          <w:rFonts w:ascii="Courier New" w:hAnsi="Courier New" w:cs="Courier New"/>
+          <w:noProof/>
+          <w:sz w:val="20"/>
+          <w:szCs w:val="20"/>
+          <w:highlight w:val="lightGray"/>
+        </w:rPr>
+        <w:t xml:space="preserve"> AND               ,</w:t>
+      </w:r>
+    </w:p>
+    <w:p>
+      <w:pPr>
+        <w:tabs>
+          <w:tab w:val="left" w:pos="2625"/>
+        </w:tabs>
+        <w:rPr>
+          <w:rFonts w:ascii="Courier New" w:hAnsi="Courier New" w:cs="Courier New"/>
+          <w:noProof/>
+          <w:sz w:val="20"/>
+          <w:szCs w:val="20"/>
+        </w:rPr>
+      </w:pPr>
+      <w:r>
+        <w:rPr>
+          <w:rFonts w:ascii="Courier New" w:hAnsi="Courier New" w:cs="Courier New"/>
+          <w:noProof/>
+          <w:color w:val="0000FF"/>
+          <w:sz w:val="20"/>
+          <w:szCs w:val="20"/>
+          <w:highlight w:val="lightGray"/>
+        </w:rPr>
+        <w:t>#define</w:t>
+      </w:r>
+      <w:r>
+        <w:rPr>
+          <w:rFonts w:ascii="Courier New" w:hAnsi="Courier New" w:cs="Courier New"/>
+          <w:noProof/>
+          <w:sz w:val="20"/>
+          <w:szCs w:val="20"/>
+          <w:highlight w:val="lightGray"/>
+        </w:rPr>
+        <w:t xml:space="preserve"> FOLLOWED_BY </w:t>
+      </w:r>
+      <w:r>
+        <w:rPr>
+          <w:rFonts w:ascii="Courier New" w:hAnsi="Courier New" w:cs="Courier New"/>
+          <w:noProof/>
+          <w:sz w:val="20"/>
+          <w:szCs w:val="20"/>
+          <w:highlight w:val="lightGray"/>
+        </w:rPr>
+        <w:t xml:space="preserve"> </w:t>
+      </w:r>
+      <w:r>
+        <w:rPr>
+          <w:rFonts w:ascii="Courier New" w:hAnsi="Courier New" w:cs="Courier New"/>
+          <w:noProof/>
+          <w:sz w:val="20"/>
+          <w:szCs w:val="20"/>
+          <w:highlight w:val="lightGray"/>
+        </w:rPr>
+        <w:t xml:space="preserve">  </w:t>
+      </w:r>
+      <w:r>
+        <w:rPr>
+          <w:rFonts w:ascii="Courier New" w:hAnsi="Courier New" w:cs="Courier New"/>
+          <w:noProof/>
+          <w:sz w:val="20"/>
+          <w:szCs w:val="20"/>
+          <w:highlight w:val="lightGray"/>
+        </w:rPr>
+        <w:t xml:space="preserve">   ,</w:t>
       </w:r>
       <w:r>
         <w:rPr>
@@ -8646,6 +8755,19 @@
         </w:rPr>
         <w:t xml:space="preserve"> </w:t>
       </w:r>
+    </w:p>
+    <w:p>
+      <w:pPr>
+        <w:tabs>
+          <w:tab w:val="left" w:pos="2625"/>
+        </w:tabs>
+        <w:rPr>
+          <w:rFonts w:ascii="Times New Roman" w:hAnsi="Times New Roman"/>
+          <w:b/>
+          <w:sz w:val="32"/>
+          <w:szCs w:val="32"/>
+        </w:rPr>
+      </w:pPr>
     </w:p>
     <w:sectPr>
       <w:pgSz w:w="12240" w:h="15840"/>
@@ -13168,7 +13290,7 @@
 </file>
 
 <file path=customXml/itemProps1.xml><?xml version="1.0" encoding="utf-8"?>
-<ds:datastoreItem xmlns:ds="http://schemas.openxmlformats.org/officeDocument/2006/customXml" ds:itemID="{5746D3B2-0126-4FD3-BE9C-12B8913607CF}">
+<ds:datastoreItem xmlns:ds="http://schemas.openxmlformats.org/officeDocument/2006/customXml" ds:itemID="{CAC03702-32F1-41D8-A9D5-0BD1C027BC95}">
   <ds:schemaRefs>
     <ds:schemaRef ds:uri="http://schemas.openxmlformats.org/officeDocument/2006/bibliography"/>
   </ds:schemaRefs>

</xml_diff>

<commit_message>
Mon Oct 19 22:40:09 UTC 2009  Sumant Tambe <sutambe@nospam>
git-svn-id: file:///project/Git-Conversion/CoSMIC/trunk@2020 93964bc7-a711-0410-b8d6-de67a5477bd1
</commit_message>
<xml_diff>
--- a/CoSMIC/Utils/LEESA/LEESA.docx
+++ b/CoSMIC/Utils/LEESA/LEESA.docx
@@ -235,28 +235,33 @@
         </w:rPr>
         <w:t>(</w:t>
       </w:r>
-      <w:proofErr w:type="gramStart"/>
       <w:r>
         <w:rPr>
           <w:rFonts w:ascii="Times New Roman" w:hAnsi="Times New Roman"/>
           <w:sz w:val="18"/>
         </w:rPr>
-        <w:t>last</w:t>
-      </w:r>
-      <w:proofErr w:type="gramEnd"/>
+        <w:t>L</w:t>
+      </w:r>
       <w:r>
         <w:rPr>
           <w:rFonts w:ascii="Times New Roman" w:hAnsi="Times New Roman"/>
           <w:sz w:val="18"/>
         </w:rPr>
-        <w:t xml:space="preserve"> updated </w:t>
+        <w:t xml:space="preserve">ast updated </w:t>
       </w:r>
       <w:r>
         <w:rPr>
           <w:rFonts w:ascii="Times New Roman" w:hAnsi="Times New Roman"/>
           <w:sz w:val="18"/>
         </w:rPr>
-        <w:t>Oct 15</w:t>
+        <w:t>Oct 1</w:t>
+      </w:r>
+      <w:r>
+        <w:rPr>
+          <w:rFonts w:ascii="Times New Roman" w:hAnsi="Times New Roman"/>
+          <w:sz w:val="18"/>
+        </w:rPr>
+        <w:t>8</w:t>
       </w:r>
       <w:r>
         <w:rPr>
@@ -1345,7 +1350,21 @@
           <w:rFonts w:ascii="Times New Roman" w:hAnsi="Times New Roman"/>
           <w:b/>
         </w:rPr>
-        <w:t>“multithreaded, DLL”</w:t>
+        <w:t>“</w:t>
+      </w:r>
+      <w:r>
+        <w:rPr>
+          <w:rFonts w:ascii="Times New Roman" w:hAnsi="Times New Roman"/>
+          <w:b/>
+        </w:rPr>
+        <w:t>M</w:t>
+      </w:r>
+      <w:r>
+        <w:rPr>
+          <w:rFonts w:ascii="Times New Roman" w:hAnsi="Times New Roman"/>
+          <w:b/>
+        </w:rPr>
+        <w:t>ultithread”</w:t>
       </w:r>
       <w:r>
         <w:rPr>
@@ -1364,21 +1383,21 @@
           <w:rFonts w:ascii="Times New Roman" w:hAnsi="Times New Roman"/>
           <w:b/>
         </w:rPr>
-        <w:t>“multithreaded</w:t>
+        <w:t>“</w:t>
       </w:r>
       <w:r>
         <w:rPr>
           <w:rFonts w:ascii="Times New Roman" w:hAnsi="Times New Roman"/>
           <w:b/>
         </w:rPr>
-        <w:t xml:space="preserve"> Debug</w:t>
+        <w:t>M</w:t>
       </w:r>
       <w:r>
         <w:rPr>
           <w:rFonts w:ascii="Times New Roman" w:hAnsi="Times New Roman"/>
           <w:b/>
         </w:rPr>
-        <w:t>, DLL”</w:t>
+        <w:t>ultithread</w:t>
       </w:r>
       <w:r>
         <w:rPr>
@@ -1386,6 +1405,71 @@
           <w:b/>
         </w:rPr>
         <w:t xml:space="preserve"> </w:t>
+      </w:r>
+      <w:r>
+        <w:rPr>
+          <w:rFonts w:ascii="Times New Roman" w:hAnsi="Times New Roman"/>
+          <w:b/>
+        </w:rPr>
+        <w:t>Debug</w:t>
+      </w:r>
+      <w:r>
+        <w:rPr>
+          <w:rFonts w:ascii="Times New Roman" w:hAnsi="Times New Roman"/>
+          <w:b/>
+        </w:rPr>
+        <w:t>”</w:t>
+      </w:r>
+      <w:r>
+        <w:rPr>
+          <w:rFonts w:ascii="Times New Roman" w:hAnsi="Times New Roman"/>
+        </w:rPr>
+        <w:t xml:space="preserve"> </w:t>
+      </w:r>
+      <w:r>
+        <w:rPr>
+          <w:rFonts w:ascii="Times New Roman" w:hAnsi="Times New Roman"/>
+        </w:rPr>
+        <w:t>(</w:t>
+      </w:r>
+      <w:r>
+        <w:rPr>
+          <w:rFonts w:ascii="Times New Roman" w:hAnsi="Times New Roman"/>
+          <w:i/>
+        </w:rPr>
+        <w:t>i.e.</w:t>
+      </w:r>
+      <w:r>
+        <w:rPr>
+          <w:rFonts w:ascii="Times New Roman" w:hAnsi="Times New Roman"/>
+        </w:rPr>
+        <w:t>, 3</w:t>
+      </w:r>
+      <w:r>
+        <w:rPr>
+          <w:rFonts w:ascii="Times New Roman" w:hAnsi="Times New Roman"/>
+          <w:vertAlign w:val="superscript"/>
+        </w:rPr>
+        <w:t>rd</w:t>
+      </w:r>
+      <w:r>
+        <w:rPr>
+          <w:rFonts w:ascii="Times New Roman" w:hAnsi="Times New Roman"/>
+        </w:rPr>
+        <w:t xml:space="preserve"> and 4</w:t>
+      </w:r>
+      <w:r>
+        <w:rPr>
+          <w:rFonts w:ascii="Times New Roman" w:hAnsi="Times New Roman"/>
+          <w:vertAlign w:val="superscript"/>
+        </w:rPr>
+        <w:t>th</w:t>
+      </w:r>
+      <w:r>
+        <w:rPr>
+          <w:rFonts w:ascii="Times New Roman" w:hAnsi="Times New Roman"/>
+        </w:rPr>
+        <w:t xml:space="preserve">) </w:t>
       </w:r>
       <w:r>
         <w:rPr>
@@ -1658,96 +1742,6 @@
           <w:rFonts w:ascii="Times New Roman" w:hAnsi="Times New Roman"/>
         </w:rPr>
         <w:t xml:space="preserve"> is available under that directory.</w:t>
-      </w:r>
-    </w:p>
-    <w:p>
-      <w:pPr>
-        <w:numPr>
-          <w:ilvl w:val="1"/>
-          <w:numId w:val="26"/>
-        </w:numPr>
-        <w:autoSpaceDE w:val="0"/>
-        <w:spacing w:line="240" w:lineRule="auto"/>
-        <w:rPr>
-          <w:rFonts w:ascii="Times New Roman" w:hAnsi="Times New Roman"/>
-        </w:rPr>
-      </w:pPr>
-      <w:r>
-        <w:rPr>
-          <w:rFonts w:ascii="Times New Roman" w:hAnsi="Times New Roman"/>
-        </w:rPr>
-        <w:t xml:space="preserve">Copy and rename </w:t>
-      </w:r>
-      <w:r>
-        <w:rPr>
-          <w:rFonts w:ascii="Times New Roman" w:hAnsi="Times New Roman"/>
-          <w:b/>
-        </w:rPr>
-        <w:t>boost_regex-vc90-mt-1_36.lib</w:t>
-      </w:r>
-      <w:r>
-        <w:rPr>
-          <w:rFonts w:ascii="Times New Roman" w:hAnsi="Times New Roman"/>
-        </w:rPr>
-        <w:t xml:space="preserve"> to </w:t>
-      </w:r>
-      <w:r>
-        <w:rPr>
-          <w:rFonts w:ascii="Times New Roman" w:hAnsi="Times New Roman"/>
-          <w:b/>
-        </w:rPr>
-        <w:t>libboost_regex-vc90-mt-1_36.lib</w:t>
-      </w:r>
-      <w:r>
-        <w:rPr>
-          <w:rFonts w:ascii="Times New Roman" w:hAnsi="Times New Roman"/>
-        </w:rPr>
-        <w:t xml:space="preserve"> if it does not exist already.</w:t>
-      </w:r>
-    </w:p>
-    <w:p>
-      <w:pPr>
-        <w:numPr>
-          <w:ilvl w:val="1"/>
-          <w:numId w:val="26"/>
-        </w:numPr>
-        <w:autoSpaceDE w:val="0"/>
-        <w:spacing w:line="240" w:lineRule="auto"/>
-        <w:rPr>
-          <w:rFonts w:ascii="Times New Roman" w:hAnsi="Times New Roman"/>
-        </w:rPr>
-      </w:pPr>
-      <w:r>
-        <w:rPr>
-          <w:rFonts w:ascii="Times New Roman" w:hAnsi="Times New Roman"/>
-        </w:rPr>
-        <w:t xml:space="preserve">Copy and rename </w:t>
-      </w:r>
-      <w:r>
-        <w:rPr>
-          <w:rFonts w:ascii="Times New Roman" w:hAnsi="Times New Roman"/>
-          <w:b/>
-        </w:rPr>
-        <w:t>boost_regex-vc90-mt-gd-1_36.lib</w:t>
-      </w:r>
-      <w:r>
-        <w:rPr>
-          <w:rFonts w:ascii="Times New Roman" w:hAnsi="Times New Roman"/>
-        </w:rPr>
-        <w:t xml:space="preserve"> to </w:t>
-      </w:r>
-      <w:r>
-        <w:rPr>
-          <w:rFonts w:ascii="Times New Roman" w:hAnsi="Times New Roman"/>
-          <w:b/>
-        </w:rPr>
-        <w:t>libboost_regex-vc90-mt-gd-1_36.lib</w:t>
-      </w:r>
-      <w:r>
-        <w:rPr>
-          <w:rFonts w:ascii="Times New Roman" w:hAnsi="Times New Roman"/>
-        </w:rPr>
-        <w:t xml:space="preserve"> if it does not exist already.</w:t>
       </w:r>
     </w:p>
     <w:p>
@@ -2084,6 +2078,22 @@
         </w:rPr>
         <w:t>\lib</w:t>
       </w:r>
+    </w:p>
+    <w:p>
+      <w:pPr>
+        <w:spacing w:line="240" w:lineRule="auto"/>
+        <w:rPr>
+          <w:rFonts w:ascii="Times New Roman" w:hAnsi="Times New Roman"/>
+        </w:rPr>
+      </w:pPr>
+    </w:p>
+    <w:p>
+      <w:pPr>
+        <w:spacing w:line="240" w:lineRule="auto"/>
+        <w:rPr>
+          <w:rFonts w:ascii="Times New Roman" w:hAnsi="Times New Roman"/>
+        </w:rPr>
+      </w:pPr>
     </w:p>
     <w:p>
       <w:pPr>
@@ -6282,6 +6292,20 @@
           <w:szCs w:val="32"/>
         </w:rPr>
       </w:pPr>
+    </w:p>
+    <w:p>
+      <w:pPr>
+        <w:tabs>
+          <w:tab w:val="left" w:pos="720"/>
+        </w:tabs>
+        <w:jc w:val="both"/>
+        <w:rPr>
+          <w:rFonts w:ascii="Times New Roman" w:hAnsi="Times New Roman"/>
+          <w:b/>
+          <w:sz w:val="32"/>
+          <w:szCs w:val="32"/>
+        </w:rPr>
+      </w:pPr>
       <w:r>
         <w:rPr>
           <w:rFonts w:ascii="Times New Roman" w:hAnsi="Times New Roman"/>
@@ -6543,6 +6567,16 @@
           <w:szCs w:val="32"/>
         </w:rPr>
       </w:pPr>
+    </w:p>
+    <w:p>
+      <w:pPr>
+        <w:rPr>
+          <w:rFonts w:ascii="Times New Roman" w:hAnsi="Times New Roman"/>
+          <w:b/>
+          <w:sz w:val="32"/>
+          <w:szCs w:val="32"/>
+        </w:rPr>
+      </w:pPr>
       <w:r>
         <w:rPr>
           <w:rFonts w:ascii="Times New Roman" w:hAnsi="Times New Roman"/>
@@ -6798,6 +6832,16 @@
         </w:rPr>
         <w:t>_state)</w:t>
       </w:r>
+      <w:r>
+        <w:rPr>
+          <w:rFonts w:ascii="Courier New" w:hAnsi="Courier New" w:cs="Courier New"/>
+          <w:noProof/>
+          <w:sz w:val="20"/>
+          <w:szCs w:val="20"/>
+          <w:highlight w:val="lightGray"/>
+        </w:rPr>
+        <w:t>)</w:t>
+      </w:r>
     </w:p>
     <w:p>
       <w:pPr>
@@ -6992,13 +7036,24 @@
           <w:szCs w:val="32"/>
         </w:rPr>
       </w:pPr>
-      <w:r>
+    </w:p>
+    <w:p>
+      <w:pPr>
         <w:rPr>
           <w:rFonts w:ascii="Times New Roman" w:hAnsi="Times New Roman"/>
           <w:b/>
           <w:sz w:val="32"/>
           <w:szCs w:val="32"/>
         </w:rPr>
+      </w:pPr>
+      <w:r>
+        <w:rPr>
+          <w:rFonts w:ascii="Times New Roman" w:hAnsi="Times New Roman"/>
+          <w:b/>
+          <w:sz w:val="32"/>
+          <w:szCs w:val="32"/>
+        </w:rPr>
+        <w:lastRenderedPageBreak/>
         <w:t>Coding Guidelines</w:t>
       </w:r>
     </w:p>
@@ -7121,7 +7176,6 @@
         <w:rPr>
           <w:rFonts w:ascii="Courier New" w:hAnsi="Courier New" w:cs="Courier New"/>
         </w:rPr>
-        <w:lastRenderedPageBreak/>
         <w:t>MembersOf</w:t>
       </w:r>
       <w:proofErr w:type="spellEnd"/>
@@ -7243,6 +7297,19 @@
         </w:rPr>
         <w:t>Build your queries and traversals incrementally while making small changes each time. Make sure your program compiles after every small change you make to the expression.</w:t>
       </w:r>
+    </w:p>
+    <w:p>
+      <w:pPr>
+        <w:tabs>
+          <w:tab w:val="left" w:pos="2625"/>
+        </w:tabs>
+        <w:rPr>
+          <w:rFonts w:ascii="Times New Roman" w:hAnsi="Times New Roman"/>
+          <w:b/>
+          <w:sz w:val="32"/>
+          <w:szCs w:val="32"/>
+        </w:rPr>
+      </w:pPr>
     </w:p>
     <w:p>
       <w:pPr>
@@ -7329,6 +7396,12 @@
         <w:rPr>
           <w:rFonts w:ascii="Times New Roman" w:hAnsi="Times New Roman"/>
         </w:rPr>
+        <w:t xml:space="preserve">In a nutshell, Expression Templates are used to build a compile-time abstract syntax tree (AST) of types from ordinary C++ expressions. The AST in itself is a (complex) type that embodies the computation expressed by the expression. LEESA’s expression templates build such an AST at compile-time using very clever overloading of operators. </w:t>
+      </w:r>
+      <w:r>
+        <w:rPr>
+          <w:rFonts w:ascii="Times New Roman" w:hAnsi="Times New Roman"/>
+        </w:rPr>
         <w:t>Unders</w:t>
       </w:r>
       <w:r>
@@ -7379,43 +7452,31 @@
         <w:rPr>
           <w:rFonts w:ascii="Times New Roman" w:hAnsi="Times New Roman"/>
         </w:rPr>
-        <w:t xml:space="preserve"> help you understand and </w:t>
-      </w:r>
-      <w:r>
-        <w:rPr>
-          <w:rFonts w:ascii="Times New Roman" w:hAnsi="Times New Roman"/>
-        </w:rPr>
-        <w:t xml:space="preserve">(hopefully!) </w:t>
-      </w:r>
-      <w:r>
-        <w:rPr>
-          <w:rFonts w:ascii="Times New Roman" w:hAnsi="Times New Roman"/>
-        </w:rPr>
-        <w:t>appre</w:t>
-      </w:r>
-      <w:r>
-        <w:rPr>
-          <w:rFonts w:ascii="Times New Roman" w:hAnsi="Times New Roman"/>
-        </w:rPr>
-        <w:t xml:space="preserve">ciate LEESA’s design decisions. </w:t>
-      </w:r>
-      <w:r>
-        <w:rPr>
-          <w:rFonts w:ascii="Times New Roman" w:hAnsi="Times New Roman"/>
-        </w:rPr>
-        <w:t xml:space="preserve">A partial table </w:t>
-      </w:r>
-      <w:r>
-        <w:rPr>
-          <w:rFonts w:ascii="Times New Roman" w:hAnsi="Times New Roman"/>
-        </w:rPr>
-        <w:t xml:space="preserve">(relevant to LEESA) </w:t>
-      </w:r>
-      <w:r>
-        <w:rPr>
-          <w:rFonts w:ascii="Times New Roman" w:hAnsi="Times New Roman"/>
-        </w:rPr>
-        <w:t xml:space="preserve">of operator precedence and </w:t>
+        <w:t xml:space="preserve"> help you understand </w:t>
+      </w:r>
+      <w:r>
+        <w:rPr>
+          <w:rFonts w:ascii="Times New Roman" w:hAnsi="Times New Roman"/>
+        </w:rPr>
+        <w:t xml:space="preserve">LEESA’s </w:t>
+      </w:r>
+      <w:r>
+        <w:rPr>
+          <w:rFonts w:ascii="Times New Roman" w:hAnsi="Times New Roman"/>
+        </w:rPr>
+        <w:t>choice of overloaded operators and appreciate the ingenuity of how they work in unison</w:t>
+      </w:r>
+      <w:r>
+        <w:rPr>
+          <w:rFonts w:ascii="Times New Roman" w:hAnsi="Times New Roman"/>
+        </w:rPr>
+        <w:t xml:space="preserve">. </w:t>
+      </w:r>
+      <w:r>
+        <w:rPr>
+          <w:rFonts w:ascii="Times New Roman" w:hAnsi="Times New Roman"/>
+        </w:rPr>
+        <w:t xml:space="preserve">A partial table of operator precedence and </w:t>
       </w:r>
       <w:proofErr w:type="spellStart"/>
       <w:r>
@@ -7640,7 +7701,23 @@
                 <w:b/>
                 <w:bCs/>
               </w:rPr>
-              <w:t>1 (higher)</w:t>
+              <w:t>1 (highe</w:t>
+            </w:r>
+            <w:r>
+              <w:rPr>
+                <w:rFonts w:ascii="Times New Roman" w:hAnsi="Times New Roman"/>
+                <w:b/>
+                <w:bCs/>
+              </w:rPr>
+              <w:t>st</w:t>
+            </w:r>
+            <w:r>
+              <w:rPr>
+                <w:rFonts w:ascii="Times New Roman" w:hAnsi="Times New Roman"/>
+                <w:b/>
+                <w:bCs/>
+              </w:rPr>
+              <w:t>)</w:t>
             </w:r>
           </w:p>
         </w:tc>
@@ -7767,7 +7844,7 @@
               <w:rPr>
                 <w:rFonts w:ascii="Times New Roman" w:hAnsi="Times New Roman"/>
               </w:rPr>
-              <w:t>[ ]     ()</w:t>
+              <w:t>()</w:t>
             </w:r>
           </w:p>
         </w:tc>
@@ -7791,7 +7868,7 @@
               <w:rPr>
                 <w:rFonts w:ascii="Times New Roman" w:hAnsi="Times New Roman"/>
               </w:rPr>
-              <w:t>Array access, grouping operator</w:t>
+              <w:t>Function call</w:t>
             </w:r>
           </w:p>
         </w:tc>
@@ -7894,7 +7971,13 @@
               <w:rPr>
                 <w:rFonts w:ascii="Times New Roman" w:hAnsi="Times New Roman"/>
               </w:rPr>
-              <w:t>Address of,  logical negation</w:t>
+              <w:t>Address-</w:t>
+            </w:r>
+            <w:r>
+              <w:rPr>
+                <w:rFonts w:ascii="Times New Roman" w:hAnsi="Times New Roman"/>
+              </w:rPr>
+              <w:t>of,  logical negation</w:t>
             </w:r>
           </w:p>
         </w:tc>
@@ -8063,7 +8146,7 @@
                 <w:b/>
                 <w:bCs/>
               </w:rPr>
-              <w:t>13</w:t>
+              <w:t>16</w:t>
             </w:r>
           </w:p>
         </w:tc>
@@ -8088,7 +8171,13 @@
               <w:rPr>
                 <w:rFonts w:ascii="Times New Roman" w:hAnsi="Times New Roman"/>
               </w:rPr>
-              <w:t>&amp;&amp;</w:t>
+              <w:t>&gt;&gt;=</w:t>
+            </w:r>
+            <w:r>
+              <w:rPr>
+                <w:rFonts w:ascii="Times New Roman" w:hAnsi="Times New Roman"/>
+              </w:rPr>
+              <w:t xml:space="preserve">    &lt;&lt;=</w:t>
             </w:r>
           </w:p>
         </w:tc>
@@ -8112,8 +8201,9 @@
             <w:r>
               <w:rPr>
                 <w:rFonts w:ascii="Times New Roman" w:hAnsi="Times New Roman"/>
+                <w:color w:val="000000"/>
               </w:rPr>
-              <w:t>Logical AND</w:t>
+              <w:t>Bitwise shift and assign</w:t>
             </w:r>
           </w:p>
         </w:tc>
@@ -8137,7 +8227,7 @@
               <w:rPr>
                 <w:rFonts w:ascii="Times New Roman" w:hAnsi="Times New Roman"/>
               </w:rPr>
-              <w:t>Left to right</w:t>
+              <w:t>Right to left</w:t>
             </w:r>
           </w:p>
         </w:tc>
@@ -8166,7 +8256,31 @@
                 <w:b/>
                 <w:bCs/>
               </w:rPr>
-              <w:t>16  (lower)</w:t>
+              <w:t>1</w:t>
+            </w:r>
+            <w:r>
+              <w:rPr>
+                <w:rFonts w:ascii="Times New Roman" w:hAnsi="Times New Roman"/>
+                <w:b/>
+                <w:bCs/>
+              </w:rPr>
+              <w:t>8</w:t>
+            </w:r>
+            <w:r>
+              <w:rPr>
+                <w:rFonts w:ascii="Times New Roman" w:hAnsi="Times New Roman"/>
+                <w:b/>
+                <w:bCs/>
+              </w:rPr>
+              <w:t xml:space="preserve">  (lowest</w:t>
+            </w:r>
+            <w:r>
+              <w:rPr>
+                <w:rFonts w:ascii="Times New Roman" w:hAnsi="Times New Roman"/>
+                <w:b/>
+                <w:bCs/>
+              </w:rPr>
+              <w:t>)</w:t>
             </w:r>
           </w:p>
         </w:tc>
@@ -8190,7 +8304,7 @@
               <w:rPr>
                 <w:rFonts w:ascii="Times New Roman" w:hAnsi="Times New Roman"/>
               </w:rPr>
-              <w:t>&gt;&gt;=</w:t>
+              <w:t>,</w:t>
             </w:r>
           </w:p>
         </w:tc>
@@ -8215,7 +8329,7 @@
                 <w:rFonts w:ascii="Times New Roman" w:hAnsi="Times New Roman"/>
                 <w:color w:val="000000"/>
               </w:rPr>
-              <w:t>Bitwise shift right and assign</w:t>
+              <w:t>Comma</w:t>
             </w:r>
           </w:p>
         </w:tc>
@@ -8238,7 +8352,7 @@
               <w:rPr>
                 <w:rFonts w:ascii="Times New Roman" w:hAnsi="Times New Roman"/>
               </w:rPr>
-              <w:t>Right to left</w:t>
+              <w:t>Left to right</w:t>
             </w:r>
           </w:p>
         </w:tc>
@@ -8246,6 +8360,7 @@
     </w:tbl>
     <w:p>
       <w:pPr>
+        <w:jc w:val="both"/>
         <w:rPr>
           <w:rFonts w:ascii="Times New Roman" w:hAnsi="Times New Roman"/>
         </w:rPr>
@@ -8266,6 +8381,1008 @@
         <w:rPr>
           <w:rFonts w:ascii="Times New Roman" w:hAnsi="Times New Roman"/>
         </w:rPr>
+        <w:t xml:space="preserve">A key observation to be made here is that, the operators have mixed </w:t>
+      </w:r>
+      <w:proofErr w:type="spellStart"/>
+      <w:r>
+        <w:rPr>
+          <w:rFonts w:ascii="Times New Roman" w:hAnsi="Times New Roman"/>
+        </w:rPr>
+        <w:t>associativity</w:t>
+      </w:r>
+      <w:proofErr w:type="spellEnd"/>
+      <w:r>
+        <w:rPr>
+          <w:rFonts w:ascii="Times New Roman" w:hAnsi="Times New Roman"/>
+        </w:rPr>
+        <w:t xml:space="preserve"> and precedence</w:t>
+      </w:r>
+      <w:r>
+        <w:rPr>
+          <w:rFonts w:ascii="Times New Roman" w:hAnsi="Times New Roman"/>
+        </w:rPr>
+        <w:t xml:space="preserve">. In fact, right-to-left </w:t>
+      </w:r>
+      <w:proofErr w:type="spellStart"/>
+      <w:r>
+        <w:rPr>
+          <w:rFonts w:ascii="Times New Roman" w:hAnsi="Times New Roman"/>
+        </w:rPr>
+        <w:t>associativity</w:t>
+      </w:r>
+      <w:proofErr w:type="spellEnd"/>
+      <w:r>
+        <w:rPr>
+          <w:rFonts w:ascii="Times New Roman" w:hAnsi="Times New Roman"/>
+        </w:rPr>
+        <w:t xml:space="preserve"> </w:t>
+      </w:r>
+      <w:r>
+        <w:rPr>
+          <w:rFonts w:ascii="Times New Roman" w:hAnsi="Times New Roman"/>
+        </w:rPr>
+        <w:t xml:space="preserve">and lower precedence of bitwise shift-assign </w:t>
+      </w:r>
+      <w:r>
+        <w:rPr>
+          <w:rFonts w:ascii="Times New Roman" w:hAnsi="Times New Roman"/>
+        </w:rPr>
+        <w:t xml:space="preserve">operators is central to LEESA’s </w:t>
+      </w:r>
+      <w:r>
+        <w:rPr>
+          <w:rFonts w:ascii="Times New Roman" w:hAnsi="Times New Roman"/>
+        </w:rPr>
+        <w:t xml:space="preserve">implementation </w:t>
+      </w:r>
+      <w:r>
+        <w:rPr>
+          <w:rFonts w:ascii="Times New Roman" w:hAnsi="Times New Roman"/>
+        </w:rPr>
+        <w:t xml:space="preserve">of the </w:t>
+      </w:r>
+      <w:r>
+        <w:rPr>
+          <w:rFonts w:ascii="Times New Roman" w:hAnsi="Times New Roman"/>
+        </w:rPr>
+        <w:t>depth-first traversal strateg</w:t>
+      </w:r>
+      <w:r>
+        <w:rPr>
+          <w:rFonts w:ascii="Times New Roman" w:hAnsi="Times New Roman"/>
+        </w:rPr>
+        <w:t>y</w:t>
+      </w:r>
+      <w:r>
+        <w:rPr>
+          <w:rFonts w:ascii="Times New Roman" w:hAnsi="Times New Roman"/>
+        </w:rPr>
+        <w:t>.</w:t>
+      </w:r>
+    </w:p>
+    <w:p>
+      <w:pPr>
+        <w:jc w:val="both"/>
+        <w:rPr>
+          <w:rFonts w:ascii="Times New Roman" w:hAnsi="Times New Roman"/>
+        </w:rPr>
+      </w:pPr>
+    </w:p>
+    <w:p>
+      <w:pPr>
+        <w:jc w:val="both"/>
+        <w:rPr>
+          <w:rFonts w:ascii="Times New Roman" w:hAnsi="Times New Roman"/>
+        </w:rPr>
+      </w:pPr>
+      <w:r>
+        <w:rPr>
+          <w:rFonts w:ascii="Times New Roman" w:hAnsi="Times New Roman"/>
+        </w:rPr>
+        <w:lastRenderedPageBreak/>
+        <w:t xml:space="preserve">Some examples of ASTs of LEESA expressions </w:t>
+      </w:r>
+      <w:r>
+        <w:rPr>
+          <w:rFonts w:ascii="Times New Roman" w:hAnsi="Times New Roman"/>
+        </w:rPr>
+        <w:t>are presented below.</w:t>
+      </w:r>
+      <w:r>
+        <w:rPr>
+          <w:rFonts w:ascii="Times New Roman" w:hAnsi="Times New Roman"/>
+        </w:rPr>
+        <w:t xml:space="preserve"> In the AST diagrams, </w:t>
+      </w:r>
+      <w:proofErr w:type="spellStart"/>
+      <w:r>
+        <w:rPr>
+          <w:rFonts w:ascii="Courier New" w:hAnsi="Courier New" w:cs="Courier New"/>
+        </w:rPr>
+        <w:t>ChainExpr</w:t>
+      </w:r>
+      <w:proofErr w:type="spellEnd"/>
+      <w:r>
+        <w:rPr>
+          <w:rFonts w:ascii="Courier New" w:hAnsi="Courier New" w:cs="Courier New"/>
+        </w:rPr>
+        <w:t xml:space="preserve"> </w:t>
+      </w:r>
+      <w:r>
+        <w:rPr>
+          <w:rFonts w:ascii="Times New Roman" w:hAnsi="Times New Roman"/>
+        </w:rPr>
+        <w:t xml:space="preserve">works like </w:t>
+      </w:r>
+      <w:r>
+        <w:rPr>
+          <w:rFonts w:ascii="Times New Roman" w:hAnsi="Times New Roman"/>
+        </w:rPr>
+        <w:t>a composite</w:t>
+      </w:r>
+      <w:r>
+        <w:rPr>
+          <w:rFonts w:ascii="Times New Roman" w:hAnsi="Times New Roman"/>
+        </w:rPr>
+        <w:t xml:space="preserve"> and passes the result from its left hand side tree to the function object to its right. </w:t>
+      </w:r>
+      <w:r>
+        <w:rPr>
+          <w:rFonts w:ascii="Times New Roman" w:hAnsi="Times New Roman"/>
+        </w:rPr>
+        <w:t xml:space="preserve"> </w:t>
+      </w:r>
+      <w:proofErr w:type="spellStart"/>
+      <w:r>
+        <w:rPr>
+          <w:rFonts w:ascii="Courier New" w:hAnsi="Courier New" w:cs="Courier New"/>
+        </w:rPr>
+        <w:t>GetChildren</w:t>
+      </w:r>
+      <w:proofErr w:type="spellEnd"/>
+      <w:r>
+        <w:rPr>
+          <w:rFonts w:ascii="Courier New" w:hAnsi="Courier New" w:cs="Courier New"/>
+        </w:rPr>
+        <w:t>&lt;T,</w:t>
+      </w:r>
+      <w:r>
+        <w:rPr>
+          <w:rFonts w:ascii="Courier New" w:hAnsi="Courier New" w:cs="Courier New"/>
+        </w:rPr>
+        <w:t>U&gt;</w:t>
+      </w:r>
+      <w:r>
+        <w:rPr>
+          <w:rFonts w:ascii="Times New Roman" w:hAnsi="Times New Roman"/>
+        </w:rPr>
+        <w:t xml:space="preserve"> </w:t>
+      </w:r>
+      <w:r>
+        <w:rPr>
+          <w:rFonts w:ascii="Times New Roman" w:hAnsi="Times New Roman"/>
+        </w:rPr>
+        <w:t xml:space="preserve">is a function object that </w:t>
+      </w:r>
+      <w:r>
+        <w:rPr>
+          <w:rFonts w:ascii="Times New Roman" w:hAnsi="Times New Roman"/>
+        </w:rPr>
+        <w:t xml:space="preserve">obtains children of type </w:t>
+      </w:r>
+      <w:r>
+        <w:rPr>
+          <w:rFonts w:ascii="Courier New" w:hAnsi="Courier New" w:cs="Courier New"/>
+        </w:rPr>
+        <w:t>U</w:t>
+      </w:r>
+      <w:r>
+        <w:rPr>
+          <w:rFonts w:ascii="Times New Roman" w:hAnsi="Times New Roman"/>
+        </w:rPr>
+        <w:t xml:space="preserve"> of an object of type </w:t>
+      </w:r>
+      <w:r>
+        <w:rPr>
+          <w:rFonts w:ascii="Courier New" w:hAnsi="Courier New" w:cs="Courier New"/>
+        </w:rPr>
+        <w:t>T</w:t>
+      </w:r>
+      <w:r>
+        <w:rPr>
+          <w:rFonts w:ascii="Times New Roman" w:hAnsi="Times New Roman"/>
+        </w:rPr>
+        <w:t>.</w:t>
+      </w:r>
+      <w:r>
+        <w:rPr>
+          <w:rFonts w:ascii="Times New Roman" w:hAnsi="Times New Roman"/>
+        </w:rPr>
+        <w:t xml:space="preserve"> </w:t>
+      </w:r>
+      <w:proofErr w:type="spellStart"/>
+      <w:r>
+        <w:rPr>
+          <w:rFonts w:ascii="Courier New" w:hAnsi="Courier New" w:cs="Courier New"/>
+        </w:rPr>
+        <w:t>DepthFirstGetChildren</w:t>
+      </w:r>
+      <w:proofErr w:type="spellEnd"/>
+      <w:r>
+        <w:rPr>
+          <w:rFonts w:ascii="Courier New" w:hAnsi="Courier New" w:cs="Courier New"/>
+        </w:rPr>
+        <w:t>&lt;T,U&gt;</w:t>
+      </w:r>
+      <w:r>
+        <w:rPr>
+          <w:rFonts w:ascii="Courier New" w:hAnsi="Courier New" w:cs="Courier New"/>
+        </w:rPr>
+        <w:t xml:space="preserve"> </w:t>
+      </w:r>
+      <w:r>
+        <w:rPr>
+          <w:rFonts w:ascii="Times New Roman" w:hAnsi="Times New Roman"/>
+        </w:rPr>
+        <w:t xml:space="preserve">like its cousin </w:t>
+      </w:r>
+      <w:proofErr w:type="spellStart"/>
+      <w:r>
+        <w:rPr>
+          <w:rFonts w:ascii="Courier New" w:hAnsi="Courier New" w:cs="Courier New"/>
+        </w:rPr>
+        <w:t>GetChildren</w:t>
+      </w:r>
+      <w:proofErr w:type="spellEnd"/>
+      <w:r>
+        <w:rPr>
+          <w:rFonts w:ascii="Courier New" w:hAnsi="Courier New" w:cs="Courier New"/>
+        </w:rPr>
+        <w:t>&lt;T,U&gt;</w:t>
+      </w:r>
+      <w:r>
+        <w:rPr>
+          <w:rFonts w:ascii="Times New Roman" w:hAnsi="Times New Roman"/>
+        </w:rPr>
+        <w:t xml:space="preserve">, obtains </w:t>
+      </w:r>
+      <w:r>
+        <w:rPr>
+          <w:rFonts w:ascii="Courier New" w:hAnsi="Courier New" w:cs="Courier New"/>
+        </w:rPr>
+        <w:t>U</w:t>
+      </w:r>
+      <w:r>
+        <w:rPr>
+          <w:rFonts w:ascii="Times New Roman" w:hAnsi="Times New Roman"/>
+        </w:rPr>
+        <w:t xml:space="preserve"> type of children of </w:t>
+      </w:r>
+      <w:r>
+        <w:rPr>
+          <w:rFonts w:ascii="Courier New" w:hAnsi="Courier New" w:cs="Courier New"/>
+        </w:rPr>
+        <w:t>T</w:t>
+      </w:r>
+      <w:r>
+        <w:rPr>
+          <w:rFonts w:ascii="Times New Roman" w:hAnsi="Times New Roman"/>
+        </w:rPr>
+        <w:t xml:space="preserve"> but additionally invokes </w:t>
+      </w:r>
+      <w:r>
+        <w:rPr>
+          <w:rFonts w:ascii="Times New Roman" w:hAnsi="Times New Roman"/>
+        </w:rPr>
+        <w:t xml:space="preserve">the </w:t>
+      </w:r>
+      <w:r>
+        <w:rPr>
+          <w:rFonts w:ascii="Times New Roman" w:hAnsi="Times New Roman"/>
+        </w:rPr>
+        <w:t xml:space="preserve">function object to its right-hand-side on each object of type </w:t>
+      </w:r>
+      <w:r>
+        <w:rPr>
+          <w:rFonts w:ascii="Courier New" w:hAnsi="Courier New" w:cs="Courier New"/>
+        </w:rPr>
+        <w:t>U</w:t>
+      </w:r>
+      <w:r>
+        <w:rPr>
+          <w:rFonts w:ascii="Times New Roman" w:hAnsi="Times New Roman"/>
+        </w:rPr>
+        <w:t>.</w:t>
+      </w:r>
+    </w:p>
+    <w:tbl>
+      <w:tblPr>
+        <w:tblStyle w:val="TableGrid"/>
+        <w:tblW w:w="0" w:type="auto"/>
+        <w:tblLook w:val="04A0"/>
+      </w:tblPr>
+      <w:tblGrid>
+        <w:gridCol w:w="9576"/>
+      </w:tblGrid>
+      <w:tr>
+        <w:trPr>
+          <w:trHeight w:val="665"/>
+        </w:trPr>
+        <w:tc>
+          <w:tcPr>
+            <w:tcW w:w="9576" w:type="dxa"/>
+            <w:vAlign w:val="bottom"/>
+          </w:tcPr>
+          <w:p>
+            <w:pPr>
+              <w:tabs>
+                <w:tab w:val="left" w:pos="720"/>
+              </w:tabs>
+              <w:ind w:left="360"/>
+              <w:jc w:val="center"/>
+              <w:rPr>
+                <w:rFonts w:ascii="Courier New" w:hAnsi="Courier New" w:cs="Courier New"/>
+                <w:noProof/>
+                <w:sz w:val="20"/>
+                <w:szCs w:val="20"/>
+              </w:rPr>
+            </w:pPr>
+            <w:r>
+              <w:rPr>
+                <w:rFonts w:ascii="Courier New" w:hAnsi="Courier New" w:cs="Courier New"/>
+                <w:noProof/>
+                <w:sz w:val="20"/>
+                <w:szCs w:val="20"/>
+                <w:highlight w:val="lightGray"/>
+              </w:rPr>
+              <w:t>RootFolder() &gt;&gt; StateMachine() &gt;&gt; State() &gt;&gt; Property()</w:t>
+            </w:r>
+          </w:p>
+        </w:tc>
+      </w:tr>
+      <w:tr>
+        <w:trPr>
+          <w:trHeight w:val="2537"/>
+        </w:trPr>
+        <w:tc>
+          <w:tcPr>
+            <w:tcW w:w="9576" w:type="dxa"/>
+            <w:vAlign w:val="bottom"/>
+          </w:tcPr>
+          <w:p>
+            <w:pPr>
+              <w:tabs>
+                <w:tab w:val="left" w:pos="720"/>
+              </w:tabs>
+              <w:jc w:val="center"/>
+              <w:rPr>
+                <w:rFonts w:ascii="Courier New" w:hAnsi="Courier New" w:cs="Courier New"/>
+                <w:noProof/>
+                <w:sz w:val="20"/>
+                <w:szCs w:val="20"/>
+                <w:highlight w:val="lightGray"/>
+              </w:rPr>
+            </w:pPr>
+            <w:r>
+              <w:rPr>
+                <w:rFonts w:ascii="Courier New" w:hAnsi="Courier New" w:cs="Courier New"/>
+                <w:noProof/>
+                <w:sz w:val="20"/>
+                <w:szCs w:val="20"/>
+              </w:rPr>
+              <w:drawing>
+                <wp:inline distT="0" distB="0" distL="0" distR="0">
+                  <wp:extent cx="3028950" cy="1341772"/>
+                  <wp:effectExtent l="19050" t="0" r="0" b="0"/>
+                  <wp:docPr id="4" name="Picture 1" descr="J:\mySVN\doc\papers\sumant-research\DSPD-2008\figs\ast.png"/>
+                  <wp:cNvGraphicFramePr>
+                    <a:graphicFrameLocks xmlns:a="http://schemas.openxmlformats.org/drawingml/2006/main" noChangeAspect="1"/>
+                  </wp:cNvGraphicFramePr>
+                  <a:graphic xmlns:a="http://schemas.openxmlformats.org/drawingml/2006/main">
+                    <a:graphicData uri="http://schemas.openxmlformats.org/drawingml/2006/picture">
+                      <pic:pic xmlns:pic="http://schemas.openxmlformats.org/drawingml/2006/picture">
+                        <pic:nvPicPr>
+                          <pic:cNvPr id="0" name="Picture 1" descr="J:\mySVN\doc\papers\sumant-research\DSPD-2008\figs\ast.png"/>
+                          <pic:cNvPicPr>
+                            <a:picLocks noChangeAspect="1" noChangeArrowheads="1"/>
+                          </pic:cNvPicPr>
+                        </pic:nvPicPr>
+                        <pic:blipFill>
+                          <a:blip r:embed="rId22" cstate="print"/>
+                          <a:srcRect/>
+                          <a:stretch>
+                            <a:fillRect/>
+                          </a:stretch>
+                        </pic:blipFill>
+                        <pic:spPr bwMode="auto">
+                          <a:xfrm>
+                            <a:off x="0" y="0"/>
+                            <a:ext cx="3028950" cy="1341772"/>
+                          </a:xfrm>
+                          <a:prstGeom prst="rect">
+                            <a:avLst/>
+                          </a:prstGeom>
+                          <a:noFill/>
+                          <a:ln w="9525">
+                            <a:noFill/>
+                            <a:miter lim="800000"/>
+                            <a:headEnd/>
+                            <a:tailEnd/>
+                          </a:ln>
+                        </pic:spPr>
+                      </pic:pic>
+                    </a:graphicData>
+                  </a:graphic>
+                </wp:inline>
+              </w:drawing>
+            </w:r>
+          </w:p>
+        </w:tc>
+      </w:tr>
+      <w:tr>
+        <w:trPr>
+          <w:trHeight w:val="1205"/>
+        </w:trPr>
+        <w:tc>
+          <w:tcPr>
+            <w:tcW w:w="9576" w:type="dxa"/>
+            <w:vAlign w:val="bottom"/>
+          </w:tcPr>
+          <w:p>
+            <w:pPr>
+              <w:pStyle w:val="ListParagraph"/>
+              <w:numPr>
+                <w:ilvl w:val="0"/>
+                <w:numId w:val="32"/>
+              </w:numPr>
+              <w:tabs>
+                <w:tab w:val="left" w:pos="360"/>
+              </w:tabs>
+              <w:spacing w:line="240" w:lineRule="auto"/>
+              <w:rPr>
+                <w:rFonts w:ascii="Times New Roman" w:hAnsi="Times New Roman"/>
+                <w:noProof/>
+              </w:rPr>
+            </w:pPr>
+            <w:r>
+              <w:rPr>
+                <w:rFonts w:ascii="Times New Roman" w:hAnsi="Times New Roman"/>
+                <w:noProof/>
+              </w:rPr>
+              <w:t xml:space="preserve">Obtain a set </w:t>
+            </w:r>
+            <w:r>
+              <w:rPr>
+                <w:rFonts w:ascii="Times New Roman" w:hAnsi="Times New Roman"/>
+                <w:noProof/>
+              </w:rPr>
+              <w:t>P</w:t>
+            </w:r>
+            <w:r>
+              <w:rPr>
+                <w:rFonts w:ascii="Times New Roman" w:hAnsi="Times New Roman"/>
+                <w:noProof/>
+              </w:rPr>
+              <w:t xml:space="preserve"> of </w:t>
+            </w:r>
+            <w:r>
+              <w:rPr>
+                <w:rFonts w:ascii="Courier New" w:hAnsi="Courier New" w:cs="Courier New"/>
+                <w:noProof/>
+              </w:rPr>
+              <w:t>StateMachines</w:t>
+            </w:r>
+            <w:r>
+              <w:rPr>
+                <w:rFonts w:ascii="Times New Roman" w:hAnsi="Times New Roman"/>
+                <w:noProof/>
+              </w:rPr>
+              <w:t xml:space="preserve"> from </w:t>
+            </w:r>
+            <w:r>
+              <w:rPr>
+                <w:rFonts w:ascii="Courier New" w:hAnsi="Courier New" w:cs="Courier New"/>
+                <w:noProof/>
+              </w:rPr>
+              <w:t>RootFolder</w:t>
+            </w:r>
+            <w:r>
+              <w:rPr>
+                <w:rFonts w:ascii="Times New Roman" w:hAnsi="Times New Roman"/>
+                <w:noProof/>
+              </w:rPr>
+              <w:t>.</w:t>
+            </w:r>
+          </w:p>
+          <w:p>
+            <w:pPr>
+              <w:pStyle w:val="ListParagraph"/>
+              <w:numPr>
+                <w:ilvl w:val="0"/>
+                <w:numId w:val="32"/>
+              </w:numPr>
+              <w:tabs>
+                <w:tab w:val="left" w:pos="360"/>
+              </w:tabs>
+              <w:spacing w:line="240" w:lineRule="auto"/>
+              <w:rPr>
+                <w:rFonts w:ascii="Times New Roman" w:hAnsi="Times New Roman"/>
+                <w:noProof/>
+              </w:rPr>
+            </w:pPr>
+            <w:r>
+              <w:rPr>
+                <w:rFonts w:ascii="Times New Roman" w:hAnsi="Times New Roman"/>
+                <w:noProof/>
+              </w:rPr>
+              <w:t xml:space="preserve">Obtain a set Q of </w:t>
+            </w:r>
+            <w:r>
+              <w:rPr>
+                <w:rFonts w:ascii="Courier New" w:hAnsi="Courier New" w:cs="Courier New"/>
+                <w:noProof/>
+              </w:rPr>
+              <w:t>States</w:t>
+            </w:r>
+            <w:r>
+              <w:rPr>
+                <w:rFonts w:ascii="Times New Roman" w:hAnsi="Times New Roman"/>
+                <w:noProof/>
+              </w:rPr>
+              <w:t xml:space="preserve"> from every </w:t>
+            </w:r>
+            <w:r>
+              <w:rPr>
+                <w:rFonts w:ascii="Courier New" w:hAnsi="Courier New" w:cs="Courier New"/>
+                <w:noProof/>
+              </w:rPr>
+              <w:t>StateMachine</w:t>
+            </w:r>
+            <w:r>
+              <w:rPr>
+                <w:rFonts w:ascii="Times New Roman" w:hAnsi="Times New Roman"/>
+                <w:noProof/>
+              </w:rPr>
+              <w:t xml:space="preserve"> in set P.</w:t>
+            </w:r>
+          </w:p>
+          <w:p>
+            <w:pPr>
+              <w:pStyle w:val="ListParagraph"/>
+              <w:numPr>
+                <w:ilvl w:val="0"/>
+                <w:numId w:val="32"/>
+              </w:numPr>
+              <w:tabs>
+                <w:tab w:val="left" w:pos="360"/>
+              </w:tabs>
+              <w:spacing w:line="240" w:lineRule="auto"/>
+              <w:rPr>
+                <w:rFonts w:ascii="Times New Roman" w:hAnsi="Times New Roman"/>
+                <w:noProof/>
+              </w:rPr>
+            </w:pPr>
+            <w:r>
+              <w:rPr>
+                <w:rFonts w:ascii="Times New Roman" w:hAnsi="Times New Roman"/>
+                <w:noProof/>
+              </w:rPr>
+              <w:t xml:space="preserve">Obtain the final result set R of </w:t>
+            </w:r>
+            <w:r>
+              <w:rPr>
+                <w:rFonts w:ascii="Courier New" w:hAnsi="Courier New" w:cs="Courier New"/>
+                <w:noProof/>
+              </w:rPr>
+              <w:t>Properties</w:t>
+            </w:r>
+            <w:r>
+              <w:rPr>
+                <w:rFonts w:ascii="Times New Roman" w:hAnsi="Times New Roman"/>
+                <w:noProof/>
+              </w:rPr>
+              <w:t xml:space="preserve"> from every </w:t>
+            </w:r>
+            <w:r>
+              <w:rPr>
+                <w:rFonts w:ascii="Courier New" w:hAnsi="Courier New" w:cs="Courier New"/>
+                <w:noProof/>
+              </w:rPr>
+              <w:t>State</w:t>
+            </w:r>
+            <w:r>
+              <w:rPr>
+                <w:rFonts w:ascii="Times New Roman" w:hAnsi="Times New Roman"/>
+                <w:noProof/>
+              </w:rPr>
+              <w:t xml:space="preserve"> in set Q.</w:t>
+            </w:r>
+          </w:p>
+        </w:tc>
+      </w:tr>
+      <w:tr>
+        <w:trPr>
+          <w:trHeight w:val="665"/>
+        </w:trPr>
+        <w:tc>
+          <w:tcPr>
+            <w:tcW w:w="9576" w:type="dxa"/>
+            <w:vAlign w:val="bottom"/>
+          </w:tcPr>
+          <w:p>
+            <w:pPr>
+              <w:tabs>
+                <w:tab w:val="left" w:pos="720"/>
+              </w:tabs>
+              <w:ind w:left="360"/>
+              <w:jc w:val="center"/>
+              <w:rPr>
+                <w:rFonts w:ascii="Courier New" w:hAnsi="Courier New" w:cs="Courier New"/>
+                <w:noProof/>
+                <w:sz w:val="20"/>
+                <w:szCs w:val="20"/>
+              </w:rPr>
+            </w:pPr>
+            <w:r>
+              <w:rPr>
+                <w:rFonts w:ascii="Courier New" w:hAnsi="Courier New" w:cs="Courier New"/>
+                <w:noProof/>
+                <w:sz w:val="20"/>
+                <w:szCs w:val="20"/>
+                <w:highlight w:val="lightGray"/>
+              </w:rPr>
+              <w:t>RootFolder() &gt;&gt;= StateMachine() &gt;&gt; State() &gt;&gt; Property()</w:t>
+            </w:r>
+          </w:p>
+        </w:tc>
+      </w:tr>
+      <w:tr>
+        <w:trPr>
+          <w:trHeight w:val="3257"/>
+        </w:trPr>
+        <w:tc>
+          <w:tcPr>
+            <w:tcW w:w="9576" w:type="dxa"/>
+            <w:vAlign w:val="bottom"/>
+          </w:tcPr>
+          <w:p>
+            <w:pPr>
+              <w:tabs>
+                <w:tab w:val="left" w:pos="720"/>
+              </w:tabs>
+              <w:jc w:val="center"/>
+              <w:rPr>
+                <w:rFonts w:ascii="Courier New" w:hAnsi="Courier New" w:cs="Courier New"/>
+                <w:noProof/>
+                <w:sz w:val="20"/>
+                <w:szCs w:val="20"/>
+                <w:highlight w:val="lightGray"/>
+              </w:rPr>
+            </w:pPr>
+            <w:r>
+              <w:rPr>
+                <w:rFonts w:ascii="Courier New" w:hAnsi="Courier New" w:cs="Courier New"/>
+                <w:noProof/>
+                <w:sz w:val="20"/>
+                <w:szCs w:val="20"/>
+              </w:rPr>
+              <w:drawing>
+                <wp:inline distT="0" distB="0" distL="0" distR="0">
+                  <wp:extent cx="4686300" cy="1879048"/>
+                  <wp:effectExtent l="19050" t="0" r="0" b="0"/>
+                  <wp:docPr id="18" name="Picture 12" descr="J:\mySVN\doc\papers\sumant-research\DSPD-2008\figs\ast2.png"/>
+                  <wp:cNvGraphicFramePr>
+                    <a:graphicFrameLocks xmlns:a="http://schemas.openxmlformats.org/drawingml/2006/main" noChangeAspect="1"/>
+                  </wp:cNvGraphicFramePr>
+                  <a:graphic xmlns:a="http://schemas.openxmlformats.org/drawingml/2006/main">
+                    <a:graphicData uri="http://schemas.openxmlformats.org/drawingml/2006/picture">
+                      <pic:pic xmlns:pic="http://schemas.openxmlformats.org/drawingml/2006/picture">
+                        <pic:nvPicPr>
+                          <pic:cNvPr id="0" name="Picture 12" descr="J:\mySVN\doc\papers\sumant-research\DSPD-2008\figs\ast2.png"/>
+                          <pic:cNvPicPr>
+                            <a:picLocks noChangeAspect="1" noChangeArrowheads="1"/>
+                          </pic:cNvPicPr>
+                        </pic:nvPicPr>
+                        <pic:blipFill>
+                          <a:blip r:embed="rId23" cstate="print"/>
+                          <a:srcRect/>
+                          <a:stretch>
+                            <a:fillRect/>
+                          </a:stretch>
+                        </pic:blipFill>
+                        <pic:spPr bwMode="auto">
+                          <a:xfrm>
+                            <a:off x="0" y="0"/>
+                            <a:ext cx="4686300" cy="1879048"/>
+                          </a:xfrm>
+                          <a:prstGeom prst="rect">
+                            <a:avLst/>
+                          </a:prstGeom>
+                          <a:noFill/>
+                          <a:ln w="9525">
+                            <a:noFill/>
+                            <a:miter lim="800000"/>
+                            <a:headEnd/>
+                            <a:tailEnd/>
+                          </a:ln>
+                        </pic:spPr>
+                      </pic:pic>
+                    </a:graphicData>
+                  </a:graphic>
+                </wp:inline>
+              </w:drawing>
+            </w:r>
+          </w:p>
+        </w:tc>
+      </w:tr>
+      <w:tr>
+        <w:trPr>
+          <w:trHeight w:val="1502"/>
+        </w:trPr>
+        <w:tc>
+          <w:tcPr>
+            <w:tcW w:w="9576" w:type="dxa"/>
+            <w:vAlign w:val="bottom"/>
+          </w:tcPr>
+          <w:p>
+            <w:pPr>
+              <w:pStyle w:val="ListParagraph"/>
+              <w:numPr>
+                <w:ilvl w:val="0"/>
+                <w:numId w:val="33"/>
+              </w:numPr>
+              <w:tabs>
+                <w:tab w:val="left" w:pos="360"/>
+              </w:tabs>
+              <w:spacing w:line="240" w:lineRule="auto"/>
+              <w:rPr>
+                <w:rFonts w:ascii="Times New Roman" w:hAnsi="Times New Roman"/>
+                <w:noProof/>
+              </w:rPr>
+            </w:pPr>
+            <w:r>
+              <w:rPr>
+                <w:rFonts w:ascii="Times New Roman" w:hAnsi="Times New Roman"/>
+                <w:noProof/>
+              </w:rPr>
+              <w:t xml:space="preserve">Obtain a set </w:t>
+            </w:r>
+            <w:r>
+              <w:rPr>
+                <w:rFonts w:ascii="Times New Roman" w:hAnsi="Times New Roman"/>
+                <w:noProof/>
+              </w:rPr>
+              <w:t>P</w:t>
+            </w:r>
+            <w:r>
+              <w:rPr>
+                <w:rFonts w:ascii="Times New Roman" w:hAnsi="Times New Roman"/>
+                <w:noProof/>
+              </w:rPr>
+              <w:t xml:space="preserve"> of </w:t>
+            </w:r>
+            <w:r>
+              <w:rPr>
+                <w:rFonts w:ascii="Courier New" w:hAnsi="Courier New" w:cs="Courier New"/>
+                <w:noProof/>
+              </w:rPr>
+              <w:t>StateMachines</w:t>
+            </w:r>
+            <w:r>
+              <w:rPr>
+                <w:rFonts w:ascii="Times New Roman" w:hAnsi="Times New Roman"/>
+                <w:noProof/>
+              </w:rPr>
+              <w:t xml:space="preserve"> from </w:t>
+            </w:r>
+            <w:r>
+              <w:rPr>
+                <w:rFonts w:ascii="Courier New" w:hAnsi="Courier New" w:cs="Courier New"/>
+                <w:noProof/>
+              </w:rPr>
+              <w:t>RootFolder</w:t>
+            </w:r>
+            <w:r>
+              <w:rPr>
+                <w:rFonts w:ascii="Times New Roman" w:hAnsi="Times New Roman"/>
+                <w:noProof/>
+              </w:rPr>
+              <w:t>.</w:t>
+            </w:r>
+          </w:p>
+          <w:p>
+            <w:pPr>
+              <w:pStyle w:val="ListParagraph"/>
+              <w:numPr>
+                <w:ilvl w:val="0"/>
+                <w:numId w:val="33"/>
+              </w:numPr>
+              <w:tabs>
+                <w:tab w:val="left" w:pos="360"/>
+              </w:tabs>
+              <w:spacing w:line="240" w:lineRule="auto"/>
+              <w:rPr>
+                <w:rFonts w:ascii="Times New Roman" w:hAnsi="Times New Roman"/>
+                <w:noProof/>
+              </w:rPr>
+            </w:pPr>
+            <w:r>
+              <w:rPr>
+                <w:rFonts w:ascii="Times New Roman" w:hAnsi="Times New Roman"/>
+                <w:noProof/>
+              </w:rPr>
+              <w:t xml:space="preserve">For each </w:t>
+            </w:r>
+            <w:r>
+              <w:rPr>
+                <w:rFonts w:ascii="Courier New" w:hAnsi="Courier New" w:cs="Courier New"/>
+                <w:noProof/>
+              </w:rPr>
+              <w:t>StateMachine</w:t>
+            </w:r>
+            <w:r>
+              <w:rPr>
+                <w:rFonts w:ascii="Times New Roman" w:hAnsi="Times New Roman"/>
+                <w:noProof/>
+              </w:rPr>
+              <w:t xml:space="preserve"> in s</w:t>
+            </w:r>
+            <w:r>
+              <w:rPr>
+                <w:rFonts w:ascii="Times New Roman" w:hAnsi="Times New Roman"/>
+                <w:noProof/>
+              </w:rPr>
+              <w:t xml:space="preserve">et </w:t>
+            </w:r>
+            <w:r>
+              <w:rPr>
+                <w:rFonts w:ascii="Times New Roman" w:hAnsi="Times New Roman"/>
+                <w:noProof/>
+              </w:rPr>
+              <w:t>P</w:t>
+            </w:r>
+            <w:r>
+              <w:rPr>
+                <w:rFonts w:ascii="Times New Roman" w:hAnsi="Times New Roman"/>
+                <w:noProof/>
+              </w:rPr>
+              <w:t xml:space="preserve"> </w:t>
+            </w:r>
+            <w:r>
+              <w:rPr>
+                <w:rFonts w:ascii="Times New Roman" w:hAnsi="Times New Roman"/>
+                <w:noProof/>
+              </w:rPr>
+              <w:t>do the following:</w:t>
+            </w:r>
+          </w:p>
+          <w:p>
+            <w:pPr>
+              <w:pStyle w:val="ListParagraph"/>
+              <w:numPr>
+                <w:ilvl w:val="1"/>
+                <w:numId w:val="33"/>
+              </w:numPr>
+              <w:tabs>
+                <w:tab w:val="left" w:pos="360"/>
+              </w:tabs>
+              <w:spacing w:line="240" w:lineRule="auto"/>
+              <w:rPr>
+                <w:rFonts w:ascii="Times New Roman" w:hAnsi="Times New Roman"/>
+                <w:noProof/>
+              </w:rPr>
+            </w:pPr>
+            <w:r>
+              <w:rPr>
+                <w:rFonts w:ascii="Times New Roman" w:hAnsi="Times New Roman"/>
+                <w:noProof/>
+              </w:rPr>
+              <w:t xml:space="preserve">Obtain a set Q of </w:t>
+            </w:r>
+            <w:r>
+              <w:rPr>
+                <w:rFonts w:ascii="Courier New" w:hAnsi="Courier New" w:cs="Courier New"/>
+                <w:noProof/>
+              </w:rPr>
+              <w:t>States</w:t>
+            </w:r>
+            <w:r>
+              <w:rPr>
+                <w:rFonts w:ascii="Times New Roman" w:hAnsi="Times New Roman"/>
+                <w:noProof/>
+              </w:rPr>
+              <w:t xml:space="preserve"> from the current </w:t>
+            </w:r>
+            <w:r>
+              <w:rPr>
+                <w:rFonts w:ascii="Courier New" w:hAnsi="Courier New" w:cs="Courier New"/>
+                <w:noProof/>
+              </w:rPr>
+              <w:t>StateMachine</w:t>
+            </w:r>
+          </w:p>
+          <w:p>
+            <w:pPr>
+              <w:pStyle w:val="ListParagraph"/>
+              <w:numPr>
+                <w:ilvl w:val="1"/>
+                <w:numId w:val="33"/>
+              </w:numPr>
+              <w:tabs>
+                <w:tab w:val="left" w:pos="360"/>
+              </w:tabs>
+              <w:spacing w:line="240" w:lineRule="auto"/>
+              <w:rPr>
+                <w:rFonts w:ascii="Times New Roman" w:hAnsi="Times New Roman"/>
+                <w:noProof/>
+              </w:rPr>
+            </w:pPr>
+            <w:r>
+              <w:rPr>
+                <w:rFonts w:ascii="Times New Roman" w:hAnsi="Times New Roman"/>
+                <w:noProof/>
+              </w:rPr>
+              <w:t xml:space="preserve">Obtain a </w:t>
+            </w:r>
+            <w:r>
+              <w:rPr>
+                <w:rFonts w:ascii="Times New Roman" w:hAnsi="Times New Roman"/>
+                <w:noProof/>
+              </w:rPr>
+              <w:t xml:space="preserve">result set R of </w:t>
+            </w:r>
+            <w:r>
+              <w:rPr>
+                <w:rFonts w:ascii="Courier New" w:hAnsi="Courier New" w:cs="Courier New"/>
+                <w:noProof/>
+              </w:rPr>
+              <w:t>Properties</w:t>
+            </w:r>
+            <w:r>
+              <w:rPr>
+                <w:rFonts w:ascii="Times New Roman" w:hAnsi="Times New Roman"/>
+                <w:noProof/>
+              </w:rPr>
+              <w:t xml:space="preserve"> from every </w:t>
+            </w:r>
+            <w:r>
+              <w:rPr>
+                <w:rFonts w:ascii="Courier New" w:hAnsi="Courier New" w:cs="Courier New"/>
+                <w:noProof/>
+              </w:rPr>
+              <w:t>State</w:t>
+            </w:r>
+            <w:r>
+              <w:rPr>
+                <w:rFonts w:ascii="Times New Roman" w:hAnsi="Times New Roman"/>
+                <w:noProof/>
+              </w:rPr>
+              <w:t xml:space="preserve"> in set Q.</w:t>
+            </w:r>
+          </w:p>
+        </w:tc>
+      </w:tr>
+    </w:tbl>
+    <w:p>
+      <w:pPr>
+        <w:jc w:val="both"/>
+        <w:rPr>
+          <w:rFonts w:ascii="Times New Roman" w:hAnsi="Times New Roman"/>
+        </w:rPr>
+      </w:pPr>
+    </w:p>
+    <w:p>
+      <w:pPr>
+        <w:jc w:val="both"/>
+        <w:rPr>
+          <w:rFonts w:ascii="Times New Roman" w:hAnsi="Times New Roman"/>
+        </w:rPr>
+      </w:pPr>
+      <w:r>
+        <w:rPr>
+          <w:rFonts w:ascii="Times New Roman" w:hAnsi="Times New Roman"/>
+        </w:rPr>
+        <w:lastRenderedPageBreak/>
         <w:t>Generally, i</w:t>
       </w:r>
       <w:r>
@@ -8977,6 +10094,95 @@
     </w:lvl>
   </w:abstractNum>
   <w:abstractNum w:abstractNumId="10">
+    <w:nsid w:val="00F01F5B"/>
+    <w:multiLevelType w:val="hybridMultilevel"/>
+    <w:tmpl w:val="2C18EEF4"/>
+    <w:lvl w:ilvl="0" w:tplc="0409000F">
+      <w:start w:val="1"/>
+      <w:numFmt w:val="decimal"/>
+      <w:lvlText w:val="%1."/>
+      <w:lvlJc w:val="left"/>
+      <w:pPr>
+        <w:ind w:left="720" w:hanging="360"/>
+      </w:pPr>
+      <w:rPr>
+        <w:rFonts w:hint="default"/>
+      </w:rPr>
+    </w:lvl>
+    <w:lvl w:ilvl="1" w:tplc="04090019" w:tentative="1">
+      <w:start w:val="1"/>
+      <w:numFmt w:val="lowerLetter"/>
+      <w:lvlText w:val="%2."/>
+      <w:lvlJc w:val="left"/>
+      <w:pPr>
+        <w:ind w:left="1440" w:hanging="360"/>
+      </w:pPr>
+    </w:lvl>
+    <w:lvl w:ilvl="2" w:tplc="0409001B" w:tentative="1">
+      <w:start w:val="1"/>
+      <w:numFmt w:val="lowerRoman"/>
+      <w:lvlText w:val="%3."/>
+      <w:lvlJc w:val="right"/>
+      <w:pPr>
+        <w:ind w:left="2160" w:hanging="180"/>
+      </w:pPr>
+    </w:lvl>
+    <w:lvl w:ilvl="3" w:tplc="0409000F" w:tentative="1">
+      <w:start w:val="1"/>
+      <w:numFmt w:val="decimal"/>
+      <w:lvlText w:val="%4."/>
+      <w:lvlJc w:val="left"/>
+      <w:pPr>
+        <w:ind w:left="2880" w:hanging="360"/>
+      </w:pPr>
+    </w:lvl>
+    <w:lvl w:ilvl="4" w:tplc="04090019" w:tentative="1">
+      <w:start w:val="1"/>
+      <w:numFmt w:val="lowerLetter"/>
+      <w:lvlText w:val="%5."/>
+      <w:lvlJc w:val="left"/>
+      <w:pPr>
+        <w:ind w:left="3600" w:hanging="360"/>
+      </w:pPr>
+    </w:lvl>
+    <w:lvl w:ilvl="5" w:tplc="0409001B" w:tentative="1">
+      <w:start w:val="1"/>
+      <w:numFmt w:val="lowerRoman"/>
+      <w:lvlText w:val="%6."/>
+      <w:lvlJc w:val="right"/>
+      <w:pPr>
+        <w:ind w:left="4320" w:hanging="180"/>
+      </w:pPr>
+    </w:lvl>
+    <w:lvl w:ilvl="6" w:tplc="0409000F" w:tentative="1">
+      <w:start w:val="1"/>
+      <w:numFmt w:val="decimal"/>
+      <w:lvlText w:val="%7."/>
+      <w:lvlJc w:val="left"/>
+      <w:pPr>
+        <w:ind w:left="5040" w:hanging="360"/>
+      </w:pPr>
+    </w:lvl>
+    <w:lvl w:ilvl="7" w:tplc="04090019" w:tentative="1">
+      <w:start w:val="1"/>
+      <w:numFmt w:val="lowerLetter"/>
+      <w:lvlText w:val="%8."/>
+      <w:lvlJc w:val="left"/>
+      <w:pPr>
+        <w:ind w:left="5760" w:hanging="360"/>
+      </w:pPr>
+    </w:lvl>
+    <w:lvl w:ilvl="8" w:tplc="0409001B" w:tentative="1">
+      <w:start w:val="1"/>
+      <w:numFmt w:val="lowerRoman"/>
+      <w:lvlText w:val="%9."/>
+      <w:lvlJc w:val="right"/>
+      <w:pPr>
+        <w:ind w:left="6480" w:hanging="180"/>
+      </w:pPr>
+    </w:lvl>
+  </w:abstractNum>
+  <w:abstractNum w:abstractNumId="11">
     <w:nsid w:val="1CD83C8E"/>
     <w:multiLevelType w:val="hybridMultilevel"/>
     <w:tmpl w:val="415E2DCE"/>
@@ -9062,7 +10268,7 @@
       </w:pPr>
     </w:lvl>
   </w:abstractNum>
-  <w:abstractNum w:abstractNumId="11">
+  <w:abstractNum w:abstractNumId="12">
     <w:nsid w:val="1E0A1D45"/>
     <w:multiLevelType w:val="hybridMultilevel"/>
     <w:tmpl w:val="49883F0C"/>
@@ -9148,7 +10354,7 @@
       </w:pPr>
     </w:lvl>
   </w:abstractNum>
-  <w:abstractNum w:abstractNumId="12">
+  <w:abstractNum w:abstractNumId="13">
     <w:nsid w:val="234B2F91"/>
     <w:multiLevelType w:val="hybridMultilevel"/>
     <w:tmpl w:val="8F8C8BFC"/>
@@ -9234,7 +10440,7 @@
       </w:pPr>
     </w:lvl>
   </w:abstractNum>
-  <w:abstractNum w:abstractNumId="13">
+  <w:abstractNum w:abstractNumId="14">
     <w:nsid w:val="29F14FDD"/>
     <w:multiLevelType w:val="hybridMultilevel"/>
     <w:tmpl w:val="21866C18"/>
@@ -9347,7 +10553,7 @@
       </w:rPr>
     </w:lvl>
   </w:abstractNum>
-  <w:abstractNum w:abstractNumId="14">
+  <w:abstractNum w:abstractNumId="15">
     <w:nsid w:val="2C60220F"/>
     <w:multiLevelType w:val="hybridMultilevel"/>
     <w:tmpl w:val="D500ED66"/>
@@ -9433,7 +10639,7 @@
       </w:pPr>
     </w:lvl>
   </w:abstractNum>
-  <w:abstractNum w:abstractNumId="15">
+  <w:abstractNum w:abstractNumId="16">
     <w:nsid w:val="31D91AFB"/>
     <w:multiLevelType w:val="hybridMultilevel"/>
     <w:tmpl w:val="845C4ECC"/>
@@ -9519,7 +10725,7 @@
       </w:pPr>
     </w:lvl>
   </w:abstractNum>
-  <w:abstractNum w:abstractNumId="16">
+  <w:abstractNum w:abstractNumId="17">
     <w:nsid w:val="368D015E"/>
     <w:multiLevelType w:val="hybridMultilevel"/>
     <w:tmpl w:val="24C27C4E"/>
@@ -9605,7 +10811,7 @@
       </w:pPr>
     </w:lvl>
   </w:abstractNum>
-  <w:abstractNum w:abstractNumId="17">
+  <w:abstractNum w:abstractNumId="18">
     <w:nsid w:val="3CE30FAE"/>
     <w:multiLevelType w:val="hybridMultilevel"/>
     <w:tmpl w:val="1C069A90"/>
@@ -9691,7 +10897,185 @@
       </w:pPr>
     </w:lvl>
   </w:abstractNum>
-  <w:abstractNum w:abstractNumId="18">
+  <w:abstractNum w:abstractNumId="19">
+    <w:nsid w:val="4389166E"/>
+    <w:multiLevelType w:val="hybridMultilevel"/>
+    <w:tmpl w:val="0812FA72"/>
+    <w:lvl w:ilvl="0" w:tplc="0409000F">
+      <w:start w:val="1"/>
+      <w:numFmt w:val="decimal"/>
+      <w:lvlText w:val="%1."/>
+      <w:lvlJc w:val="left"/>
+      <w:pPr>
+        <w:ind w:left="720" w:hanging="360"/>
+      </w:pPr>
+      <w:rPr>
+        <w:rFonts w:hint="default"/>
+      </w:rPr>
+    </w:lvl>
+    <w:lvl w:ilvl="1" w:tplc="04090019" w:tentative="1">
+      <w:start w:val="1"/>
+      <w:numFmt w:val="lowerLetter"/>
+      <w:lvlText w:val="%2."/>
+      <w:lvlJc w:val="left"/>
+      <w:pPr>
+        <w:ind w:left="1440" w:hanging="360"/>
+      </w:pPr>
+    </w:lvl>
+    <w:lvl w:ilvl="2" w:tplc="0409001B" w:tentative="1">
+      <w:start w:val="1"/>
+      <w:numFmt w:val="lowerRoman"/>
+      <w:lvlText w:val="%3."/>
+      <w:lvlJc w:val="right"/>
+      <w:pPr>
+        <w:ind w:left="2160" w:hanging="180"/>
+      </w:pPr>
+    </w:lvl>
+    <w:lvl w:ilvl="3" w:tplc="0409000F" w:tentative="1">
+      <w:start w:val="1"/>
+      <w:numFmt w:val="decimal"/>
+      <w:lvlText w:val="%4."/>
+      <w:lvlJc w:val="left"/>
+      <w:pPr>
+        <w:ind w:left="2880" w:hanging="360"/>
+      </w:pPr>
+    </w:lvl>
+    <w:lvl w:ilvl="4" w:tplc="04090019" w:tentative="1">
+      <w:start w:val="1"/>
+      <w:numFmt w:val="lowerLetter"/>
+      <w:lvlText w:val="%5."/>
+      <w:lvlJc w:val="left"/>
+      <w:pPr>
+        <w:ind w:left="3600" w:hanging="360"/>
+      </w:pPr>
+    </w:lvl>
+    <w:lvl w:ilvl="5" w:tplc="0409001B" w:tentative="1">
+      <w:start w:val="1"/>
+      <w:numFmt w:val="lowerRoman"/>
+      <w:lvlText w:val="%6."/>
+      <w:lvlJc w:val="right"/>
+      <w:pPr>
+        <w:ind w:left="4320" w:hanging="180"/>
+      </w:pPr>
+    </w:lvl>
+    <w:lvl w:ilvl="6" w:tplc="0409000F" w:tentative="1">
+      <w:start w:val="1"/>
+      <w:numFmt w:val="decimal"/>
+      <w:lvlText w:val="%7."/>
+      <w:lvlJc w:val="left"/>
+      <w:pPr>
+        <w:ind w:left="5040" w:hanging="360"/>
+      </w:pPr>
+    </w:lvl>
+    <w:lvl w:ilvl="7" w:tplc="04090019" w:tentative="1">
+      <w:start w:val="1"/>
+      <w:numFmt w:val="lowerLetter"/>
+      <w:lvlText w:val="%8."/>
+      <w:lvlJc w:val="left"/>
+      <w:pPr>
+        <w:ind w:left="5760" w:hanging="360"/>
+      </w:pPr>
+    </w:lvl>
+    <w:lvl w:ilvl="8" w:tplc="0409001B" w:tentative="1">
+      <w:start w:val="1"/>
+      <w:numFmt w:val="lowerRoman"/>
+      <w:lvlText w:val="%9."/>
+      <w:lvlJc w:val="right"/>
+      <w:pPr>
+        <w:ind w:left="6480" w:hanging="180"/>
+      </w:pPr>
+    </w:lvl>
+  </w:abstractNum>
+  <w:abstractNum w:abstractNumId="20">
+    <w:nsid w:val="4C6575FC"/>
+    <w:multiLevelType w:val="hybridMultilevel"/>
+    <w:tmpl w:val="0812FA72"/>
+    <w:lvl w:ilvl="0" w:tplc="0409000F">
+      <w:start w:val="1"/>
+      <w:numFmt w:val="decimal"/>
+      <w:lvlText w:val="%1."/>
+      <w:lvlJc w:val="left"/>
+      <w:pPr>
+        <w:ind w:left="720" w:hanging="360"/>
+      </w:pPr>
+      <w:rPr>
+        <w:rFonts w:hint="default"/>
+      </w:rPr>
+    </w:lvl>
+    <w:lvl w:ilvl="1" w:tplc="04090019" w:tentative="1">
+      <w:start w:val="1"/>
+      <w:numFmt w:val="lowerLetter"/>
+      <w:lvlText w:val="%2."/>
+      <w:lvlJc w:val="left"/>
+      <w:pPr>
+        <w:ind w:left="1440" w:hanging="360"/>
+      </w:pPr>
+    </w:lvl>
+    <w:lvl w:ilvl="2" w:tplc="0409001B" w:tentative="1">
+      <w:start w:val="1"/>
+      <w:numFmt w:val="lowerRoman"/>
+      <w:lvlText w:val="%3."/>
+      <w:lvlJc w:val="right"/>
+      <w:pPr>
+        <w:ind w:left="2160" w:hanging="180"/>
+      </w:pPr>
+    </w:lvl>
+    <w:lvl w:ilvl="3" w:tplc="0409000F" w:tentative="1">
+      <w:start w:val="1"/>
+      <w:numFmt w:val="decimal"/>
+      <w:lvlText w:val="%4."/>
+      <w:lvlJc w:val="left"/>
+      <w:pPr>
+        <w:ind w:left="2880" w:hanging="360"/>
+      </w:pPr>
+    </w:lvl>
+    <w:lvl w:ilvl="4" w:tplc="04090019" w:tentative="1">
+      <w:start w:val="1"/>
+      <w:numFmt w:val="lowerLetter"/>
+      <w:lvlText w:val="%5."/>
+      <w:lvlJc w:val="left"/>
+      <w:pPr>
+        <w:ind w:left="3600" w:hanging="360"/>
+      </w:pPr>
+    </w:lvl>
+    <w:lvl w:ilvl="5" w:tplc="0409001B" w:tentative="1">
+      <w:start w:val="1"/>
+      <w:numFmt w:val="lowerRoman"/>
+      <w:lvlText w:val="%6."/>
+      <w:lvlJc w:val="right"/>
+      <w:pPr>
+        <w:ind w:left="4320" w:hanging="180"/>
+      </w:pPr>
+    </w:lvl>
+    <w:lvl w:ilvl="6" w:tplc="0409000F" w:tentative="1">
+      <w:start w:val="1"/>
+      <w:numFmt w:val="decimal"/>
+      <w:lvlText w:val="%7."/>
+      <w:lvlJc w:val="left"/>
+      <w:pPr>
+        <w:ind w:left="5040" w:hanging="360"/>
+      </w:pPr>
+    </w:lvl>
+    <w:lvl w:ilvl="7" w:tplc="04090019" w:tentative="1">
+      <w:start w:val="1"/>
+      <w:numFmt w:val="lowerLetter"/>
+      <w:lvlText w:val="%8."/>
+      <w:lvlJc w:val="left"/>
+      <w:pPr>
+        <w:ind w:left="5760" w:hanging="360"/>
+      </w:pPr>
+    </w:lvl>
+    <w:lvl w:ilvl="8" w:tplc="0409001B" w:tentative="1">
+      <w:start w:val="1"/>
+      <w:numFmt w:val="lowerRoman"/>
+      <w:lvlText w:val="%9."/>
+      <w:lvlJc w:val="right"/>
+      <w:pPr>
+        <w:ind w:left="6480" w:hanging="180"/>
+      </w:pPr>
+    </w:lvl>
+  </w:abstractNum>
+  <w:abstractNum w:abstractNumId="21">
     <w:nsid w:val="515F6660"/>
     <w:multiLevelType w:val="hybridMultilevel"/>
     <w:tmpl w:val="B63C9066"/>
@@ -9781,7 +11165,96 @@
       </w:pPr>
     </w:lvl>
   </w:abstractNum>
-  <w:abstractNum w:abstractNumId="19">
+  <w:abstractNum w:abstractNumId="22">
+    <w:nsid w:val="530F3106"/>
+    <w:multiLevelType w:val="hybridMultilevel"/>
+    <w:tmpl w:val="0812FA72"/>
+    <w:lvl w:ilvl="0" w:tplc="0409000F">
+      <w:start w:val="1"/>
+      <w:numFmt w:val="decimal"/>
+      <w:lvlText w:val="%1."/>
+      <w:lvlJc w:val="left"/>
+      <w:pPr>
+        <w:ind w:left="720" w:hanging="360"/>
+      </w:pPr>
+      <w:rPr>
+        <w:rFonts w:hint="default"/>
+      </w:rPr>
+    </w:lvl>
+    <w:lvl w:ilvl="1" w:tplc="04090019">
+      <w:start w:val="1"/>
+      <w:numFmt w:val="lowerLetter"/>
+      <w:lvlText w:val="%2."/>
+      <w:lvlJc w:val="left"/>
+      <w:pPr>
+        <w:ind w:left="1440" w:hanging="360"/>
+      </w:pPr>
+    </w:lvl>
+    <w:lvl w:ilvl="2" w:tplc="0409001B" w:tentative="1">
+      <w:start w:val="1"/>
+      <w:numFmt w:val="lowerRoman"/>
+      <w:lvlText w:val="%3."/>
+      <w:lvlJc w:val="right"/>
+      <w:pPr>
+        <w:ind w:left="2160" w:hanging="180"/>
+      </w:pPr>
+    </w:lvl>
+    <w:lvl w:ilvl="3" w:tplc="0409000F" w:tentative="1">
+      <w:start w:val="1"/>
+      <w:numFmt w:val="decimal"/>
+      <w:lvlText w:val="%4."/>
+      <w:lvlJc w:val="left"/>
+      <w:pPr>
+        <w:ind w:left="2880" w:hanging="360"/>
+      </w:pPr>
+    </w:lvl>
+    <w:lvl w:ilvl="4" w:tplc="04090019" w:tentative="1">
+      <w:start w:val="1"/>
+      <w:numFmt w:val="lowerLetter"/>
+      <w:lvlText w:val="%5."/>
+      <w:lvlJc w:val="left"/>
+      <w:pPr>
+        <w:ind w:left="3600" w:hanging="360"/>
+      </w:pPr>
+    </w:lvl>
+    <w:lvl w:ilvl="5" w:tplc="0409001B" w:tentative="1">
+      <w:start w:val="1"/>
+      <w:numFmt w:val="lowerRoman"/>
+      <w:lvlText w:val="%6."/>
+      <w:lvlJc w:val="right"/>
+      <w:pPr>
+        <w:ind w:left="4320" w:hanging="180"/>
+      </w:pPr>
+    </w:lvl>
+    <w:lvl w:ilvl="6" w:tplc="0409000F" w:tentative="1">
+      <w:start w:val="1"/>
+      <w:numFmt w:val="decimal"/>
+      <w:lvlText w:val="%7."/>
+      <w:lvlJc w:val="left"/>
+      <w:pPr>
+        <w:ind w:left="5040" w:hanging="360"/>
+      </w:pPr>
+    </w:lvl>
+    <w:lvl w:ilvl="7" w:tplc="04090019" w:tentative="1">
+      <w:start w:val="1"/>
+      <w:numFmt w:val="lowerLetter"/>
+      <w:lvlText w:val="%8."/>
+      <w:lvlJc w:val="left"/>
+      <w:pPr>
+        <w:ind w:left="5760" w:hanging="360"/>
+      </w:pPr>
+    </w:lvl>
+    <w:lvl w:ilvl="8" w:tplc="0409001B" w:tentative="1">
+      <w:start w:val="1"/>
+      <w:numFmt w:val="lowerRoman"/>
+      <w:lvlText w:val="%9."/>
+      <w:lvlJc w:val="right"/>
+      <w:pPr>
+        <w:ind w:left="6480" w:hanging="180"/>
+      </w:pPr>
+    </w:lvl>
+  </w:abstractNum>
+  <w:abstractNum w:abstractNumId="23">
     <w:nsid w:val="5C155881"/>
     <w:multiLevelType w:val="hybridMultilevel"/>
     <w:tmpl w:val="074C438A"/>
@@ -9867,7 +11340,7 @@
       </w:pPr>
     </w:lvl>
   </w:abstractNum>
-  <w:abstractNum w:abstractNumId="20">
+  <w:abstractNum w:abstractNumId="24">
     <w:nsid w:val="5E885F8D"/>
     <w:multiLevelType w:val="hybridMultilevel"/>
     <w:tmpl w:val="F1F6EE5C"/>
@@ -9958,7 +11431,7 @@
       </w:pPr>
     </w:lvl>
   </w:abstractNum>
-  <w:abstractNum w:abstractNumId="21">
+  <w:abstractNum w:abstractNumId="25">
     <w:nsid w:val="67C1114F"/>
     <w:multiLevelType w:val="hybridMultilevel"/>
     <w:tmpl w:val="967A362A"/>
@@ -10098,7 +11571,7 @@
       </w:rPr>
     </w:lvl>
   </w:abstractNum>
-  <w:abstractNum w:abstractNumId="22">
+  <w:abstractNum w:abstractNumId="26">
     <w:nsid w:val="6CBC48C1"/>
     <w:multiLevelType w:val="hybridMultilevel"/>
     <w:tmpl w:val="BB88DF42"/>
@@ -10184,7 +11657,96 @@
       </w:pPr>
     </w:lvl>
   </w:abstractNum>
-  <w:abstractNum w:abstractNumId="23">
+  <w:abstractNum w:abstractNumId="27">
+    <w:nsid w:val="71A46985"/>
+    <w:multiLevelType w:val="hybridMultilevel"/>
+    <w:tmpl w:val="B316016A"/>
+    <w:lvl w:ilvl="0" w:tplc="0409000F">
+      <w:start w:val="1"/>
+      <w:numFmt w:val="decimal"/>
+      <w:lvlText w:val="%1."/>
+      <w:lvlJc w:val="left"/>
+      <w:pPr>
+        <w:ind w:left="720" w:hanging="360"/>
+      </w:pPr>
+      <w:rPr>
+        <w:rFonts w:hint="default"/>
+      </w:rPr>
+    </w:lvl>
+    <w:lvl w:ilvl="1" w:tplc="04090019" w:tentative="1">
+      <w:start w:val="1"/>
+      <w:numFmt w:val="lowerLetter"/>
+      <w:lvlText w:val="%2."/>
+      <w:lvlJc w:val="left"/>
+      <w:pPr>
+        <w:ind w:left="1440" w:hanging="360"/>
+      </w:pPr>
+    </w:lvl>
+    <w:lvl w:ilvl="2" w:tplc="0409001B" w:tentative="1">
+      <w:start w:val="1"/>
+      <w:numFmt w:val="lowerRoman"/>
+      <w:lvlText w:val="%3."/>
+      <w:lvlJc w:val="right"/>
+      <w:pPr>
+        <w:ind w:left="2160" w:hanging="180"/>
+      </w:pPr>
+    </w:lvl>
+    <w:lvl w:ilvl="3" w:tplc="0409000F" w:tentative="1">
+      <w:start w:val="1"/>
+      <w:numFmt w:val="decimal"/>
+      <w:lvlText w:val="%4."/>
+      <w:lvlJc w:val="left"/>
+      <w:pPr>
+        <w:ind w:left="2880" w:hanging="360"/>
+      </w:pPr>
+    </w:lvl>
+    <w:lvl w:ilvl="4" w:tplc="04090019" w:tentative="1">
+      <w:start w:val="1"/>
+      <w:numFmt w:val="lowerLetter"/>
+      <w:lvlText w:val="%5."/>
+      <w:lvlJc w:val="left"/>
+      <w:pPr>
+        <w:ind w:left="3600" w:hanging="360"/>
+      </w:pPr>
+    </w:lvl>
+    <w:lvl w:ilvl="5" w:tplc="0409001B" w:tentative="1">
+      <w:start w:val="1"/>
+      <w:numFmt w:val="lowerRoman"/>
+      <w:lvlText w:val="%6."/>
+      <w:lvlJc w:val="right"/>
+      <w:pPr>
+        <w:ind w:left="4320" w:hanging="180"/>
+      </w:pPr>
+    </w:lvl>
+    <w:lvl w:ilvl="6" w:tplc="0409000F" w:tentative="1">
+      <w:start w:val="1"/>
+      <w:numFmt w:val="decimal"/>
+      <w:lvlText w:val="%7."/>
+      <w:lvlJc w:val="left"/>
+      <w:pPr>
+        <w:ind w:left="5040" w:hanging="360"/>
+      </w:pPr>
+    </w:lvl>
+    <w:lvl w:ilvl="7" w:tplc="04090019" w:tentative="1">
+      <w:start w:val="1"/>
+      <w:numFmt w:val="lowerLetter"/>
+      <w:lvlText w:val="%8."/>
+      <w:lvlJc w:val="left"/>
+      <w:pPr>
+        <w:ind w:left="5760" w:hanging="360"/>
+      </w:pPr>
+    </w:lvl>
+    <w:lvl w:ilvl="8" w:tplc="0409001B" w:tentative="1">
+      <w:start w:val="1"/>
+      <w:numFmt w:val="lowerRoman"/>
+      <w:lvlText w:val="%9."/>
+      <w:lvlJc w:val="right"/>
+      <w:pPr>
+        <w:ind w:left="6480" w:hanging="180"/>
+      </w:pPr>
+    </w:lvl>
+  </w:abstractNum>
+  <w:abstractNum w:abstractNumId="28">
     <w:nsid w:val="7504756E"/>
     <w:multiLevelType w:val="hybridMultilevel"/>
     <w:tmpl w:val="D500ED66"/>
@@ -10270,7 +11832,7 @@
       </w:pPr>
     </w:lvl>
   </w:abstractNum>
-  <w:abstractNum w:abstractNumId="24">
+  <w:abstractNum w:abstractNumId="29">
     <w:nsid w:val="759A74BC"/>
     <w:multiLevelType w:val="hybridMultilevel"/>
     <w:tmpl w:val="7AC07A48"/>
@@ -10356,7 +11918,7 @@
       </w:pPr>
     </w:lvl>
   </w:abstractNum>
-  <w:abstractNum w:abstractNumId="25">
+  <w:abstractNum w:abstractNumId="30">
     <w:nsid w:val="7D8D6441"/>
     <w:multiLevelType w:val="hybridMultilevel"/>
     <w:tmpl w:val="5DC4B862"/>
@@ -10442,7 +12004,7 @@
       </w:pPr>
     </w:lvl>
   </w:abstractNum>
-  <w:abstractNum w:abstractNumId="26">
+  <w:abstractNum w:abstractNumId="31">
     <w:nsid w:val="7E056918"/>
     <w:multiLevelType w:val="hybridMultilevel"/>
     <w:tmpl w:val="170C7E28"/>
@@ -10555,7 +12117,7 @@
       </w:rPr>
     </w:lvl>
   </w:abstractNum>
-  <w:abstractNum w:abstractNumId="27">
+  <w:abstractNum w:abstractNumId="32">
     <w:nsid w:val="7FF52A94"/>
     <w:multiLevelType w:val="hybridMultilevel"/>
     <w:tmpl w:val="4C5488DA"/>
@@ -10642,46 +12204,46 @@
     </w:lvl>
   </w:abstractNum>
   <w:num w:numId="1">
-    <w:abstractNumId w:val="21"/>
+    <w:abstractNumId w:val="25"/>
   </w:num>
   <w:num w:numId="2">
-    <w:abstractNumId w:val="13"/>
+    <w:abstractNumId w:val="14"/>
   </w:num>
   <w:num w:numId="3">
-    <w:abstractNumId w:val="24"/>
+    <w:abstractNumId w:val="29"/>
   </w:num>
   <w:num w:numId="4">
+    <w:abstractNumId w:val="31"/>
+  </w:num>
+  <w:num w:numId="5">
+    <w:abstractNumId w:val="30"/>
+  </w:num>
+  <w:num w:numId="6">
+    <w:abstractNumId w:val="12"/>
+  </w:num>
+  <w:num w:numId="7">
+    <w:abstractNumId w:val="18"/>
+  </w:num>
+  <w:num w:numId="8">
+    <w:abstractNumId w:val="23"/>
+  </w:num>
+  <w:num w:numId="9">
+    <w:abstractNumId w:val="15"/>
+  </w:num>
+  <w:num w:numId="10">
+    <w:abstractNumId w:val="32"/>
+  </w:num>
+  <w:num w:numId="11">
     <w:abstractNumId w:val="26"/>
   </w:num>
-  <w:num w:numId="5">
-    <w:abstractNumId w:val="25"/>
-  </w:num>
-  <w:num w:numId="6">
+  <w:num w:numId="12">
     <w:abstractNumId w:val="11"/>
   </w:num>
-  <w:num w:numId="7">
-    <w:abstractNumId w:val="17"/>
-  </w:num>
-  <w:num w:numId="8">
-    <w:abstractNumId w:val="19"/>
-  </w:num>
-  <w:num w:numId="9">
-    <w:abstractNumId w:val="14"/>
-  </w:num>
-  <w:num w:numId="10">
-    <w:abstractNumId w:val="27"/>
-  </w:num>
-  <w:num w:numId="11">
-    <w:abstractNumId w:val="22"/>
-  </w:num>
-  <w:num w:numId="12">
-    <w:abstractNumId w:val="10"/>
-  </w:num>
   <w:num w:numId="13">
-    <w:abstractNumId w:val="15"/>
+    <w:abstractNumId w:val="16"/>
   </w:num>
   <w:num w:numId="14">
-    <w:abstractNumId w:val="23"/>
+    <w:abstractNumId w:val="28"/>
   </w:num>
   <w:num w:numId="15">
     <w:abstractNumId w:val="9"/>
@@ -10714,16 +12276,31 @@
     <w:abstractNumId w:val="0"/>
   </w:num>
   <w:num w:numId="25">
-    <w:abstractNumId w:val="16"/>
+    <w:abstractNumId w:val="17"/>
   </w:num>
   <w:num w:numId="26">
+    <w:abstractNumId w:val="24"/>
+  </w:num>
+  <w:num w:numId="27">
+    <w:abstractNumId w:val="21"/>
+  </w:num>
+  <w:num w:numId="28">
+    <w:abstractNumId w:val="13"/>
+  </w:num>
+  <w:num w:numId="29">
     <w:abstractNumId w:val="20"/>
   </w:num>
-  <w:num w:numId="27">
-    <w:abstractNumId w:val="18"/>
+  <w:num w:numId="30">
+    <w:abstractNumId w:val="10"/>
   </w:num>
-  <w:num w:numId="28">
-    <w:abstractNumId w:val="12"/>
+  <w:num w:numId="31">
+    <w:abstractNumId w:val="27"/>
+  </w:num>
+  <w:num w:numId="32">
+    <w:abstractNumId w:val="19"/>
+  </w:num>
+  <w:num w:numId="33">
+    <w:abstractNumId w:val="22"/>
   </w:num>
 </w:numbering>
 </file>
@@ -13290,7 +14867,7 @@
 </file>
 
 <file path=customXml/itemProps1.xml><?xml version="1.0" encoding="utf-8"?>
-<ds:datastoreItem xmlns:ds="http://schemas.openxmlformats.org/officeDocument/2006/customXml" ds:itemID="{CAC03702-32F1-41D8-A9D5-0BD1C027BC95}">
+<ds:datastoreItem xmlns:ds="http://schemas.openxmlformats.org/officeDocument/2006/customXml" ds:itemID="{564402E8-D8DC-4CDD-9972-DD34E45941EB}">
   <ds:schemaRefs>
     <ds:schemaRef ds:uri="http://schemas.openxmlformats.org/officeDocument/2006/bibliography"/>
   </ds:schemaRefs>

</xml_diff>